<commit_message>
IP01 updates - 08/06/21
</commit_message>
<xml_diff>
--- a/Submission-01/IP01 - Samantha Hipple.docx
+++ b/Submission-01/IP01 - Samantha Hipple.docx
@@ -156,7 +156,16 @@
         <w:t xml:space="preserve"> </w:t>
       </w:r>
       <w:r>
-        <w:t xml:space="preserve">bug fix in previous release. </w:t>
+        <w:t xml:space="preserve">and a </w:t>
+      </w:r>
+      <w:r>
+        <w:t xml:space="preserve">bug fix in </w:t>
+      </w:r>
+      <w:r>
+        <w:t xml:space="preserve">a </w:t>
+      </w:r>
+      <w:r>
+        <w:t xml:space="preserve">previous release. </w:t>
       </w:r>
     </w:p>
     <w:p>
@@ -1829,26 +1838,208 @@
           <w:tab w:val="center" w:pos="4680"/>
         </w:tabs>
         <w:jc w:val="both"/>
-      </w:pPr>
-    </w:p>
-    <w:p>
-      <w:pPr>
-        <w:tabs>
-          <w:tab w:val="left" w:pos="720"/>
-          <w:tab w:val="center" w:pos="4680"/>
-        </w:tabs>
-        <w:jc w:val="both"/>
-      </w:pPr>
-    </w:p>
-    <w:p>
-      <w:pPr>
-        <w:tabs>
-          <w:tab w:val="left" w:pos="720"/>
-          <w:tab w:val="center" w:pos="4680"/>
-        </w:tabs>
-        <w:jc w:val="both"/>
-      </w:pPr>
-      <w:r>
+        <w:rPr>
+          <w:b/>
+          <w:bCs/>
+        </w:rPr>
+      </w:pPr>
+      <w:r>
+        <w:rPr>
+          <w:b/>
+          <w:bCs/>
+        </w:rPr>
+        <w:t>Code Snapshot/Release</w:t>
+      </w:r>
+    </w:p>
+    <w:p>
+      <w:pPr>
+        <w:jc w:val="both"/>
+        <w:rPr>
+          <w:b/>
+          <w:bCs/>
+          <w:i/>
+          <w:iCs/>
+        </w:rPr>
+      </w:pPr>
+      <w:r>
+        <w:rPr>
+          <w:b/>
+          <w:bCs/>
+          <w:i/>
+          <w:iCs/>
+        </w:rPr>
+        <w:t>Assumptions &amp; Test Data Required</w:t>
+      </w:r>
+    </w:p>
+    <w:p>
+      <w:pPr>
+        <w:tabs>
+          <w:tab w:val="left" w:pos="720"/>
+          <w:tab w:val="center" w:pos="4680"/>
+        </w:tabs>
+        <w:jc w:val="both"/>
+      </w:pPr>
+      <w:r>
+        <w:tab/>
+        <w:t xml:space="preserve">For this test, one may use either the Hipples admin or swiseWHAT collaborator Github account to complete the following steps. </w:t>
+      </w:r>
+    </w:p>
+    <w:p>
+      <w:pPr>
+        <w:tabs>
+          <w:tab w:val="left" w:pos="720"/>
+          <w:tab w:val="center" w:pos="4680"/>
+        </w:tabs>
+        <w:jc w:val="both"/>
+        <w:rPr>
+          <w:b/>
+          <w:bCs/>
+          <w:i/>
+          <w:iCs/>
+        </w:rPr>
+      </w:pPr>
+      <w:r>
+        <w:rPr>
+          <w:b/>
+          <w:bCs/>
+          <w:i/>
+          <w:iCs/>
+        </w:rPr>
+        <w:t>Steps</w:t>
+      </w:r>
+    </w:p>
+    <w:p>
+      <w:pPr>
+        <w:pStyle w:val="ListParagraph"/>
+        <w:numPr>
+          <w:ilvl w:val="0"/>
+          <w:numId w:val="4"/>
+        </w:numPr>
+        <w:tabs>
+          <w:tab w:val="left" w:pos="720"/>
+          <w:tab w:val="center" w:pos="4680"/>
+        </w:tabs>
+        <w:jc w:val="both"/>
+      </w:pPr>
+      <w:r>
+        <w:t xml:space="preserve">Sign into a Github account with access to the sample repository. </w:t>
+      </w:r>
+    </w:p>
+    <w:p>
+      <w:pPr>
+        <w:pStyle w:val="ListParagraph"/>
+        <w:numPr>
+          <w:ilvl w:val="0"/>
+          <w:numId w:val="4"/>
+        </w:numPr>
+        <w:tabs>
+          <w:tab w:val="left" w:pos="720"/>
+          <w:tab w:val="center" w:pos="4680"/>
+        </w:tabs>
+        <w:jc w:val="both"/>
+      </w:pPr>
+      <w:r>
+        <w:t>Select the link labeled “Releases”.</w:t>
+      </w:r>
+    </w:p>
+    <w:p>
+      <w:pPr>
+        <w:pStyle w:val="ListParagraph"/>
+        <w:numPr>
+          <w:ilvl w:val="0"/>
+          <w:numId w:val="4"/>
+        </w:numPr>
+        <w:tabs>
+          <w:tab w:val="left" w:pos="720"/>
+          <w:tab w:val="center" w:pos="4680"/>
+        </w:tabs>
+        <w:jc w:val="both"/>
+      </w:pPr>
+      <w:r>
+        <w:t xml:space="preserve">Draft a new release, including Tag version &amp; description. </w:t>
+      </w:r>
+    </w:p>
+    <w:p>
+      <w:pPr>
+        <w:pStyle w:val="ListParagraph"/>
+        <w:numPr>
+          <w:ilvl w:val="0"/>
+          <w:numId w:val="4"/>
+        </w:numPr>
+        <w:tabs>
+          <w:tab w:val="left" w:pos="720"/>
+          <w:tab w:val="center" w:pos="4680"/>
+        </w:tabs>
+        <w:jc w:val="both"/>
+      </w:pPr>
+      <w:r>
+        <w:t>Publish release.</w:t>
+      </w:r>
+    </w:p>
+    <w:p>
+      <w:pPr>
+        <w:tabs>
+          <w:tab w:val="left" w:pos="720"/>
+          <w:tab w:val="center" w:pos="4680"/>
+        </w:tabs>
+        <w:jc w:val="both"/>
+        <w:rPr>
+          <w:b/>
+          <w:bCs/>
+          <w:i/>
+          <w:iCs/>
+        </w:rPr>
+      </w:pPr>
+      <w:r>
+        <w:rPr>
+          <w:b/>
+          <w:bCs/>
+          <w:i/>
+          <w:iCs/>
+        </w:rPr>
+        <w:t>Expected vs Actual Results</w:t>
+      </w:r>
+    </w:p>
+    <w:p>
+      <w:pPr>
+        <w:tabs>
+          <w:tab w:val="left" w:pos="720"/>
+          <w:tab w:val="center" w:pos="4680"/>
+        </w:tabs>
+        <w:jc w:val="both"/>
+      </w:pPr>
+      <w:r>
+        <w:rPr>
+          <w:b/>
+          <w:bCs/>
+          <w:i/>
+          <w:iCs/>
+        </w:rPr>
+        <w:tab/>
+      </w:r>
+      <w:r>
+        <w:t xml:space="preserve">The expected and actual results were the same – Hipples was able to successfully release v1.0 of the shared repository as demonstrated with the figures below. </w:t>
+      </w:r>
+    </w:p>
+    <w:p>
+      <w:pPr>
+        <w:tabs>
+          <w:tab w:val="left" w:pos="720"/>
+          <w:tab w:val="center" w:pos="4680"/>
+        </w:tabs>
+        <w:jc w:val="both"/>
+      </w:pPr>
+    </w:p>
+    <w:p>
+      <w:pPr>
+        <w:tabs>
+          <w:tab w:val="left" w:pos="720"/>
+          <w:tab w:val="center" w:pos="4680"/>
+        </w:tabs>
+        <w:jc w:val="both"/>
+      </w:pPr>
+      <w:r>
+        <w:lastRenderedPageBreak/>
         <w:drawing>
           <wp:inline distT="0" distB="0" distL="0" distR="0" wp14:anchorId="07946A91" wp14:editId="748CD863">
             <wp:extent cx="5943600" cy="2269490"/>
@@ -1899,17 +2090,19 @@
         </w:tabs>
         <w:jc w:val="both"/>
       </w:pPr>
-    </w:p>
-    <w:p>
-      <w:pPr>
-        <w:tabs>
-          <w:tab w:val="left" w:pos="720"/>
-          <w:tab w:val="center" w:pos="4680"/>
-        </w:tabs>
-        <w:jc w:val="both"/>
-      </w:pPr>
-      <w:r>
-        <w:lastRenderedPageBreak/>
+      <w:r>
+        <w:t xml:space="preserve">Figure 9. Creating a snapshot/release v1.0 of the shared sample repository. </w:t>
+      </w:r>
+    </w:p>
+    <w:p>
+      <w:pPr>
+        <w:tabs>
+          <w:tab w:val="left" w:pos="720"/>
+          <w:tab w:val="center" w:pos="4680"/>
+        </w:tabs>
+        <w:jc w:val="both"/>
+      </w:pPr>
+      <w:r>
         <w:drawing>
           <wp:inline distT="0" distB="0" distL="0" distR="0" wp14:anchorId="46E96CF5" wp14:editId="590DB01D">
             <wp:extent cx="5943600" cy="2913380"/>
@@ -1960,6 +2153,598 @@
         </w:tabs>
         <w:jc w:val="left"/>
       </w:pPr>
+      <w:r>
+        <w:t xml:space="preserve">Figure 10. Screenshot of the published IP01 Snapshot/Release, v1.0. </w:t>
+      </w:r>
+    </w:p>
+    <w:p>
+      <w:pPr>
+        <w:tabs>
+          <w:tab w:val="left" w:pos="720"/>
+          <w:tab w:val="center" w:pos="4680"/>
+        </w:tabs>
+        <w:jc w:val="both"/>
+        <w:rPr>
+          <w:b/>
+          <w:bCs/>
+          <w:i/>
+          <w:iCs/>
+        </w:rPr>
+      </w:pPr>
+      <w:r>
+        <w:rPr>
+          <w:b/>
+          <w:bCs/>
+          <w:i/>
+          <w:iCs/>
+        </w:rPr>
+        <w:t>Pass/Fail &amp; Comments</w:t>
+      </w:r>
+    </w:p>
+    <w:p>
+      <w:pPr>
+        <w:tabs>
+          <w:tab w:val="left" w:pos="720"/>
+          <w:tab w:val="center" w:pos="4680"/>
+        </w:tabs>
+        <w:jc w:val="left"/>
+      </w:pPr>
+      <w:r>
+        <w:tab/>
+        <w:t>Pass</w:t>
+      </w:r>
+      <w:r>
+        <w:t xml:space="preserve"> – official release v1.0 for the sample project was published. </w:t>
+      </w:r>
+    </w:p>
+    <w:p>
+      <w:pPr>
+        <w:tabs>
+          <w:tab w:val="left" w:pos="720"/>
+          <w:tab w:val="center" w:pos="4680"/>
+        </w:tabs>
+        <w:jc w:val="left"/>
+        <w:rPr>
+          <w:b/>
+          <w:bCs/>
+        </w:rPr>
+      </w:pPr>
+      <w:r>
+        <w:rPr>
+          <w:b/>
+          <w:bCs/>
+        </w:rPr>
+        <w:t>Commit Rollbacks and Debugging Previous Releases</w:t>
+      </w:r>
+    </w:p>
+    <w:p>
+      <w:pPr>
+        <w:jc w:val="both"/>
+        <w:rPr>
+          <w:b/>
+          <w:bCs/>
+          <w:i/>
+          <w:iCs/>
+        </w:rPr>
+      </w:pPr>
+      <w:r>
+        <w:rPr>
+          <w:b/>
+          <w:bCs/>
+          <w:i/>
+          <w:iCs/>
+        </w:rPr>
+        <w:t>Assumptions &amp; Test Data Required</w:t>
+      </w:r>
+    </w:p>
+    <w:p>
+      <w:pPr>
+        <w:tabs>
+          <w:tab w:val="left" w:pos="720"/>
+          <w:tab w:val="center" w:pos="4680"/>
+        </w:tabs>
+        <w:jc w:val="left"/>
+        <w:rPr>
+          <w:b/>
+          <w:bCs/>
+          <w:i/>
+          <w:iCs/>
+        </w:rPr>
+      </w:pPr>
+      <w:r>
+        <w:rPr>
+          <w:b/>
+          <w:bCs/>
+          <w:i/>
+          <w:iCs/>
+        </w:rPr>
+        <w:t>Steps</w:t>
+      </w:r>
+    </w:p>
+    <w:p>
+      <w:pPr>
+        <w:tabs>
+          <w:tab w:val="left" w:pos="720"/>
+          <w:tab w:val="center" w:pos="4680"/>
+        </w:tabs>
+        <w:jc w:val="left"/>
+        <w:rPr>
+          <w:b/>
+          <w:bCs/>
+          <w:i/>
+          <w:iCs/>
+        </w:rPr>
+      </w:pPr>
+      <w:r>
+        <w:rPr>
+          <w:b/>
+          <w:bCs/>
+          <w:i/>
+          <w:iCs/>
+        </w:rPr>
+        <w:t>Expected vs Actual Results</w:t>
+      </w:r>
+    </w:p>
+    <w:p>
+      <w:pPr>
+        <w:tabs>
+          <w:tab w:val="left" w:pos="720"/>
+          <w:tab w:val="center" w:pos="4680"/>
+        </w:tabs>
+        <w:jc w:val="left"/>
+      </w:pPr>
+      <w:r>
+        <w:rPr>
+          <w:b/>
+          <w:bCs/>
+          <w:i/>
+          <w:iCs/>
+        </w:rPr>
+        <w:lastRenderedPageBreak/>
+        <w:t>Pass/Fail &amp; Comments</w:t>
+      </w:r>
+    </w:p>
+    <w:p>
+      <w:pPr>
+        <w:tabs>
+          <w:tab w:val="left" w:pos="720"/>
+          <w:tab w:val="center" w:pos="4680"/>
+        </w:tabs>
+        <w:jc w:val="left"/>
+      </w:pPr>
+      <w:r>
+        <w:drawing>
+          <wp:inline distT="0" distB="0" distL="0" distR="0" wp14:anchorId="172FBA95" wp14:editId="6B6EE2EF">
+            <wp:extent cx="5943600" cy="4729480"/>
+            <wp:effectExtent l="19050" t="19050" r="19050" b="13970"/>
+            <wp:docPr id="11" name="Picture 11" descr="Text&#10;&#10;Description automatically generated"/>
+            <wp:cNvGraphicFramePr>
+              <a:graphicFrameLocks xmlns:a="http://schemas.openxmlformats.org/drawingml/2006/main" noChangeAspect="1"/>
+            </wp:cNvGraphicFramePr>
+            <a:graphic xmlns:a="http://schemas.openxmlformats.org/drawingml/2006/main">
+              <a:graphicData uri="http://schemas.openxmlformats.org/drawingml/2006/picture">
+                <pic:pic xmlns:pic="http://schemas.openxmlformats.org/drawingml/2006/picture">
+                  <pic:nvPicPr>
+                    <pic:cNvPr id="11" name="Picture 11" descr="Text&#10;&#10;Description automatically generated"/>
+                    <pic:cNvPicPr/>
+                  </pic:nvPicPr>
+                  <pic:blipFill>
+                    <a:blip r:embed="rId17"/>
+                    <a:stretch>
+                      <a:fillRect/>
+                    </a:stretch>
+                  </pic:blipFill>
+                  <pic:spPr>
+                    <a:xfrm>
+                      <a:off x="0" y="0"/>
+                      <a:ext cx="5943600" cy="4729480"/>
+                    </a:xfrm>
+                    <a:prstGeom prst="rect">
+                      <a:avLst/>
+                    </a:prstGeom>
+                    <a:ln>
+                      <a:solidFill>
+                        <a:schemeClr val="accent1"/>
+                      </a:solidFill>
+                    </a:ln>
+                  </pic:spPr>
+                </pic:pic>
+              </a:graphicData>
+            </a:graphic>
+          </wp:inline>
+        </w:drawing>
+      </w:r>
+    </w:p>
+    <w:p>
+      <w:pPr>
+        <w:tabs>
+          <w:tab w:val="left" w:pos="720"/>
+          <w:tab w:val="center" w:pos="4680"/>
+        </w:tabs>
+        <w:jc w:val="left"/>
+      </w:pPr>
+      <w:r>
+        <w:t>Figure 10. Git log command</w:t>
+      </w:r>
+    </w:p>
+    <w:p>
+      <w:pPr>
+        <w:tabs>
+          <w:tab w:val="left" w:pos="720"/>
+          <w:tab w:val="center" w:pos="4680"/>
+        </w:tabs>
+        <w:jc w:val="left"/>
+      </w:pPr>
+      <w:r>
+        <w:lastRenderedPageBreak/>
+        <w:drawing>
+          <wp:inline distT="0" distB="0" distL="0" distR="0" wp14:anchorId="5552FE23" wp14:editId="05BB61B4">
+            <wp:extent cx="5943600" cy="2910205"/>
+            <wp:effectExtent l="19050" t="19050" r="19050" b="23495"/>
+            <wp:docPr id="12" name="Picture 12" descr="Text&#10;&#10;Description automatically generated"/>
+            <wp:cNvGraphicFramePr>
+              <a:graphicFrameLocks xmlns:a="http://schemas.openxmlformats.org/drawingml/2006/main" noChangeAspect="1"/>
+            </wp:cNvGraphicFramePr>
+            <a:graphic xmlns:a="http://schemas.openxmlformats.org/drawingml/2006/main">
+              <a:graphicData uri="http://schemas.openxmlformats.org/drawingml/2006/picture">
+                <pic:pic xmlns:pic="http://schemas.openxmlformats.org/drawingml/2006/picture">
+                  <pic:nvPicPr>
+                    <pic:cNvPr id="12" name="Picture 12" descr="Text&#10;&#10;Description automatically generated"/>
+                    <pic:cNvPicPr/>
+                  </pic:nvPicPr>
+                  <pic:blipFill>
+                    <a:blip r:embed="rId18"/>
+                    <a:stretch>
+                      <a:fillRect/>
+                    </a:stretch>
+                  </pic:blipFill>
+                  <pic:spPr>
+                    <a:xfrm>
+                      <a:off x="0" y="0"/>
+                      <a:ext cx="5943600" cy="2910205"/>
+                    </a:xfrm>
+                    <a:prstGeom prst="rect">
+                      <a:avLst/>
+                    </a:prstGeom>
+                    <a:ln>
+                      <a:solidFill>
+                        <a:schemeClr val="accent1"/>
+                      </a:solidFill>
+                    </a:ln>
+                  </pic:spPr>
+                </pic:pic>
+              </a:graphicData>
+            </a:graphic>
+          </wp:inline>
+        </w:drawing>
+      </w:r>
+    </w:p>
+    <w:p>
+      <w:pPr>
+        <w:tabs>
+          <w:tab w:val="left" w:pos="720"/>
+          <w:tab w:val="center" w:pos="4680"/>
+        </w:tabs>
+        <w:jc w:val="left"/>
+      </w:pPr>
+      <w:r>
+        <w:t>Figure 11. Git checkout Head~1 command (reverting project by one commit).</w:t>
+      </w:r>
+    </w:p>
+    <w:p>
+      <w:pPr>
+        <w:tabs>
+          <w:tab w:val="left" w:pos="720"/>
+          <w:tab w:val="center" w:pos="4680"/>
+        </w:tabs>
+        <w:jc w:val="left"/>
+      </w:pPr>
+      <w:r>
+        <w:drawing>
+          <wp:inline distT="0" distB="0" distL="0" distR="0" wp14:anchorId="74E43A0B" wp14:editId="4323AFDC">
+            <wp:extent cx="5943600" cy="2911475"/>
+            <wp:effectExtent l="19050" t="19050" r="19050" b="22225"/>
+            <wp:docPr id="13" name="Picture 13" descr="Text&#10;&#10;Description automatically generated"/>
+            <wp:cNvGraphicFramePr>
+              <a:graphicFrameLocks xmlns:a="http://schemas.openxmlformats.org/drawingml/2006/main" noChangeAspect="1"/>
+            </wp:cNvGraphicFramePr>
+            <a:graphic xmlns:a="http://schemas.openxmlformats.org/drawingml/2006/main">
+              <a:graphicData uri="http://schemas.openxmlformats.org/drawingml/2006/picture">
+                <pic:pic xmlns:pic="http://schemas.openxmlformats.org/drawingml/2006/picture">
+                  <pic:nvPicPr>
+                    <pic:cNvPr id="13" name="Picture 13" descr="Text&#10;&#10;Description automatically generated"/>
+                    <pic:cNvPicPr/>
+                  </pic:nvPicPr>
+                  <pic:blipFill>
+                    <a:blip r:embed="rId19"/>
+                    <a:stretch>
+                      <a:fillRect/>
+                    </a:stretch>
+                  </pic:blipFill>
+                  <pic:spPr>
+                    <a:xfrm>
+                      <a:off x="0" y="0"/>
+                      <a:ext cx="5943600" cy="2911475"/>
+                    </a:xfrm>
+                    <a:prstGeom prst="rect">
+                      <a:avLst/>
+                    </a:prstGeom>
+                    <a:ln>
+                      <a:solidFill>
+                        <a:schemeClr val="accent1"/>
+                      </a:solidFill>
+                    </a:ln>
+                  </pic:spPr>
+                </pic:pic>
+              </a:graphicData>
+            </a:graphic>
+          </wp:inline>
+        </w:drawing>
+      </w:r>
+    </w:p>
+    <w:p>
+      <w:pPr>
+        <w:tabs>
+          <w:tab w:val="left" w:pos="720"/>
+          <w:tab w:val="center" w:pos="4680"/>
+        </w:tabs>
+        <w:jc w:val="left"/>
+      </w:pPr>
+      <w:r>
+        <w:t>Figure 12. Committing updates to a master branch instead of the main branch of the project.</w:t>
+      </w:r>
+    </w:p>
+    <w:p>
+      <w:pPr>
+        <w:tabs>
+          <w:tab w:val="left" w:pos="720"/>
+          <w:tab w:val="center" w:pos="4680"/>
+        </w:tabs>
+        <w:jc w:val="left"/>
+      </w:pPr>
+      <w:r>
+        <w:lastRenderedPageBreak/>
+        <w:drawing>
+          <wp:inline distT="0" distB="0" distL="0" distR="0" wp14:anchorId="343BCCD9" wp14:editId="31BF7B36">
+            <wp:extent cx="5943600" cy="2816860"/>
+            <wp:effectExtent l="19050" t="19050" r="19050" b="21590"/>
+            <wp:docPr id="14" name="Picture 14" descr="Graphical user interface, text, application&#10;&#10;Description automatically generated"/>
+            <wp:cNvGraphicFramePr>
+              <a:graphicFrameLocks xmlns:a="http://schemas.openxmlformats.org/drawingml/2006/main" noChangeAspect="1"/>
+            </wp:cNvGraphicFramePr>
+            <a:graphic xmlns:a="http://schemas.openxmlformats.org/drawingml/2006/main">
+              <a:graphicData uri="http://schemas.openxmlformats.org/drawingml/2006/picture">
+                <pic:pic xmlns:pic="http://schemas.openxmlformats.org/drawingml/2006/picture">
+                  <pic:nvPicPr>
+                    <pic:cNvPr id="14" name="Picture 14" descr="Graphical user interface, text, application&#10;&#10;Description automatically generated"/>
+                    <pic:cNvPicPr/>
+                  </pic:nvPicPr>
+                  <pic:blipFill>
+                    <a:blip r:embed="rId20"/>
+                    <a:stretch>
+                      <a:fillRect/>
+                    </a:stretch>
+                  </pic:blipFill>
+                  <pic:spPr>
+                    <a:xfrm>
+                      <a:off x="0" y="0"/>
+                      <a:ext cx="5943600" cy="2816860"/>
+                    </a:xfrm>
+                    <a:prstGeom prst="rect">
+                      <a:avLst/>
+                    </a:prstGeom>
+                    <a:ln>
+                      <a:solidFill>
+                        <a:schemeClr val="accent1"/>
+                      </a:solidFill>
+                    </a:ln>
+                  </pic:spPr>
+                </pic:pic>
+              </a:graphicData>
+            </a:graphic>
+          </wp:inline>
+        </w:drawing>
+      </w:r>
+    </w:p>
+    <w:p>
+      <w:pPr>
+        <w:tabs>
+          <w:tab w:val="left" w:pos="720"/>
+          <w:tab w:val="center" w:pos="4680"/>
+        </w:tabs>
+        <w:jc w:val="left"/>
+      </w:pPr>
+      <w:r>
+        <w:t xml:space="preserve">Figure 13. </w:t>
+      </w:r>
+      <w:r>
+        <w:t xml:space="preserve">Master branch is 1 commit ahead and 1 commit behind the main branch. </w:t>
+      </w:r>
+    </w:p>
+    <w:p>
+      <w:pPr>
+        <w:tabs>
+          <w:tab w:val="left" w:pos="720"/>
+          <w:tab w:val="center" w:pos="4680"/>
+        </w:tabs>
+        <w:jc w:val="left"/>
+      </w:pPr>
+      <w:r>
+        <w:drawing>
+          <wp:inline distT="0" distB="0" distL="0" distR="0" wp14:anchorId="4264969D" wp14:editId="35D5BE4A">
+            <wp:extent cx="5943600" cy="2334260"/>
+            <wp:effectExtent l="19050" t="19050" r="19050" b="27940"/>
+            <wp:docPr id="15" name="Picture 15" descr="Graphical user interface, text, application&#10;&#10;Description automatically generated"/>
+            <wp:cNvGraphicFramePr>
+              <a:graphicFrameLocks xmlns:a="http://schemas.openxmlformats.org/drawingml/2006/main" noChangeAspect="1"/>
+            </wp:cNvGraphicFramePr>
+            <a:graphic xmlns:a="http://schemas.openxmlformats.org/drawingml/2006/main">
+              <a:graphicData uri="http://schemas.openxmlformats.org/drawingml/2006/picture">
+                <pic:pic xmlns:pic="http://schemas.openxmlformats.org/drawingml/2006/picture">
+                  <pic:nvPicPr>
+                    <pic:cNvPr id="15" name="Picture 15" descr="Graphical user interface, text, application&#10;&#10;Description automatically generated"/>
+                    <pic:cNvPicPr/>
+                  </pic:nvPicPr>
+                  <pic:blipFill>
+                    <a:blip r:embed="rId21"/>
+                    <a:stretch>
+                      <a:fillRect/>
+                    </a:stretch>
+                  </pic:blipFill>
+                  <pic:spPr>
+                    <a:xfrm>
+                      <a:off x="0" y="0"/>
+                      <a:ext cx="5943600" cy="2334260"/>
+                    </a:xfrm>
+                    <a:prstGeom prst="rect">
+                      <a:avLst/>
+                    </a:prstGeom>
+                    <a:ln>
+                      <a:solidFill>
+                        <a:schemeClr val="accent1"/>
+                      </a:solidFill>
+                    </a:ln>
+                  </pic:spPr>
+                </pic:pic>
+              </a:graphicData>
+            </a:graphic>
+          </wp:inline>
+        </w:drawing>
+      </w:r>
+    </w:p>
+    <w:p>
+      <w:pPr>
+        <w:tabs>
+          <w:tab w:val="left" w:pos="720"/>
+          <w:tab w:val="center" w:pos="4680"/>
+        </w:tabs>
+        <w:jc w:val="left"/>
+      </w:pPr>
+      <w:r>
+        <w:t>Figure 14. Main branch shows commit in submission-02 folder that was removed (rolled back) during the creation of the master branch.</w:t>
+      </w:r>
+    </w:p>
+    <w:p>
+      <w:pPr>
+        <w:tabs>
+          <w:tab w:val="left" w:pos="720"/>
+          <w:tab w:val="center" w:pos="4680"/>
+        </w:tabs>
+        <w:jc w:val="left"/>
+      </w:pPr>
+      <w:r>
+        <w:t xml:space="preserve"> </w:t>
+      </w:r>
+    </w:p>
+    <w:p>
+      <w:pPr>
+        <w:tabs>
+          <w:tab w:val="left" w:pos="720"/>
+          <w:tab w:val="center" w:pos="4680"/>
+        </w:tabs>
+      </w:pPr>
+      <w:r>
+        <w:br w:type="page"/>
+      </w:r>
+    </w:p>
+    <w:p>
+      <w:pPr>
+        <w:tabs>
+          <w:tab w:val="left" w:pos="720"/>
+          <w:tab w:val="center" w:pos="4680"/>
+        </w:tabs>
+      </w:pPr>
+      <w:r>
+        <w:lastRenderedPageBreak/>
+        <w:t>References</w:t>
+      </w:r>
+    </w:p>
+    <w:p>
+      <w:pPr>
+        <w:tabs>
+          <w:tab w:val="left" w:pos="720"/>
+          <w:tab w:val="center" w:pos="4680"/>
+        </w:tabs>
+        <w:jc w:val="both"/>
+      </w:pPr>
+      <w:hyperlink r:id="rId22" w:history="1">
+        <w:r>
+          <w:rPr>
+            <w:rStyle w:val="Hyperlink"/>
+          </w:rPr>
+          <w:t>https://docs.github.com/en/desktop/contributing-and-collaborating-using-github-desktop/managing-commits/reverting-a-commit</w:t>
+        </w:r>
+      </w:hyperlink>
+    </w:p>
+    <w:p>
+      <w:pPr>
+        <w:tabs>
+          <w:tab w:val="left" w:pos="720"/>
+          <w:tab w:val="center" w:pos="4680"/>
+        </w:tabs>
+        <w:jc w:val="both"/>
+      </w:pPr>
+    </w:p>
+    <w:p>
+      <w:pPr>
+        <w:tabs>
+          <w:tab w:val="left" w:pos="720"/>
+          <w:tab w:val="center" w:pos="4680"/>
+        </w:tabs>
+        <w:jc w:val="both"/>
+      </w:pPr>
+      <w:hyperlink r:id="rId23" w:history="1">
+        <w:r>
+          <w:rPr>
+            <w:rStyle w:val="Hyperlink"/>
+          </w:rPr>
+          <w:t>https://docs.github.com/en/github/administering-a-repository/releasing-projects-on-github</w:t>
+        </w:r>
+      </w:hyperlink>
+    </w:p>
+    <w:p>
+      <w:pPr>
+        <w:tabs>
+          <w:tab w:val="left" w:pos="720"/>
+          <w:tab w:val="center" w:pos="4680"/>
+        </w:tabs>
+        <w:jc w:val="both"/>
+      </w:pPr>
+    </w:p>
+    <w:p>
+      <w:pPr>
+        <w:tabs>
+          <w:tab w:val="left" w:pos="720"/>
+          <w:tab w:val="center" w:pos="4680"/>
+        </w:tabs>
+        <w:jc w:val="both"/>
+      </w:pPr>
+      <w:hyperlink r:id="rId24" w:history="1">
+        <w:r>
+          <w:rPr>
+            <w:rStyle w:val="Hyperlink"/>
+          </w:rPr>
+          <w:t>https://thenewstack.io/getting-legit-with-git-and-github-rolling-back-changes-with-revert-and-reset/</w:t>
+        </w:r>
+      </w:hyperlink>
+    </w:p>
+    <w:p>
+      <w:pPr>
+        <w:tabs>
+          <w:tab w:val="left" w:pos="720"/>
+          <w:tab w:val="center" w:pos="4680"/>
+        </w:tabs>
+        <w:jc w:val="both"/>
+      </w:pPr>
+    </w:p>
+    <w:p>
+      <w:pPr>
+        <w:tabs>
+          <w:tab w:val="left" w:pos="720"/>
+          <w:tab w:val="center" w:pos="4680"/>
+        </w:tabs>
+        <w:jc w:val="both"/>
+      </w:pPr>
     </w:p>
     <w:p>
       <w:pPr>
@@ -2004,8 +2789,8 @@
       </w:r>
     </w:p>
     <w:sectPr>
-      <w:headerReference w:type="default" r:id="rId17"/>
-      <w:headerReference w:type="first" r:id="rId18"/>
+      <w:headerReference w:type="default" r:id="rId25"/>
+      <w:headerReference w:type="first" r:id="rId26"/>
       <w:pgSz w:w="12240" w:h="15840" w:code="1"/>
       <w:pgMar w:top="1440" w:right="1440" w:bottom="1440" w:left="1440" w:header="720" w:footer="720" w:gutter="0"/>
       <w:cols w:space="720"/>
@@ -2276,10 +3061,10 @@
     </w:lvl>
   </w:abstractNum>
   <w:abstractNum w:abstractNumId="1" w15:restartNumberingAfterBreak="0">
-    <w:nsid w:val="6DAC25E6"/>
+    <w:nsid w:val="56EB387E"/>
     <w:multiLevelType w:val="hybridMultilevel"/>
-    <w:tmpl w:val="C26A103E"/>
-    <w:lvl w:ilvl="0" w:tplc="6E8C5950">
+    <w:tmpl w:val="889094F2"/>
+    <w:lvl w:ilvl="0" w:tplc="319816A2">
       <w:start w:val="1"/>
       <w:numFmt w:val="decimal"/>
       <w:lvlText w:val="%1."/>
@@ -2365,6 +3150,95 @@
     </w:lvl>
   </w:abstractNum>
   <w:abstractNum w:abstractNumId="2" w15:restartNumberingAfterBreak="0">
+    <w:nsid w:val="6DAC25E6"/>
+    <w:multiLevelType w:val="hybridMultilevel"/>
+    <w:tmpl w:val="C26A103E"/>
+    <w:lvl w:ilvl="0" w:tplc="6E8C5950">
+      <w:start w:val="1"/>
+      <w:numFmt w:val="decimal"/>
+      <w:lvlText w:val="%1."/>
+      <w:lvlJc w:val="left"/>
+      <w:pPr>
+        <w:ind w:left="1080" w:hanging="360"/>
+      </w:pPr>
+      <w:rPr>
+        <w:rFonts w:hint="default"/>
+      </w:rPr>
+    </w:lvl>
+    <w:lvl w:ilvl="1" w:tplc="04090019" w:tentative="1">
+      <w:start w:val="1"/>
+      <w:numFmt w:val="lowerLetter"/>
+      <w:lvlText w:val="%2."/>
+      <w:lvlJc w:val="left"/>
+      <w:pPr>
+        <w:ind w:left="1800" w:hanging="360"/>
+      </w:pPr>
+    </w:lvl>
+    <w:lvl w:ilvl="2" w:tplc="0409001B" w:tentative="1">
+      <w:start w:val="1"/>
+      <w:numFmt w:val="lowerRoman"/>
+      <w:lvlText w:val="%3."/>
+      <w:lvlJc w:val="right"/>
+      <w:pPr>
+        <w:ind w:left="2520" w:hanging="180"/>
+      </w:pPr>
+    </w:lvl>
+    <w:lvl w:ilvl="3" w:tplc="0409000F" w:tentative="1">
+      <w:start w:val="1"/>
+      <w:numFmt w:val="decimal"/>
+      <w:lvlText w:val="%4."/>
+      <w:lvlJc w:val="left"/>
+      <w:pPr>
+        <w:ind w:left="3240" w:hanging="360"/>
+      </w:pPr>
+    </w:lvl>
+    <w:lvl w:ilvl="4" w:tplc="04090019" w:tentative="1">
+      <w:start w:val="1"/>
+      <w:numFmt w:val="lowerLetter"/>
+      <w:lvlText w:val="%5."/>
+      <w:lvlJc w:val="left"/>
+      <w:pPr>
+        <w:ind w:left="3960" w:hanging="360"/>
+      </w:pPr>
+    </w:lvl>
+    <w:lvl w:ilvl="5" w:tplc="0409001B" w:tentative="1">
+      <w:start w:val="1"/>
+      <w:numFmt w:val="lowerRoman"/>
+      <w:lvlText w:val="%6."/>
+      <w:lvlJc w:val="right"/>
+      <w:pPr>
+        <w:ind w:left="4680" w:hanging="180"/>
+      </w:pPr>
+    </w:lvl>
+    <w:lvl w:ilvl="6" w:tplc="0409000F" w:tentative="1">
+      <w:start w:val="1"/>
+      <w:numFmt w:val="decimal"/>
+      <w:lvlText w:val="%7."/>
+      <w:lvlJc w:val="left"/>
+      <w:pPr>
+        <w:ind w:left="5400" w:hanging="360"/>
+      </w:pPr>
+    </w:lvl>
+    <w:lvl w:ilvl="7" w:tplc="04090019" w:tentative="1">
+      <w:start w:val="1"/>
+      <w:numFmt w:val="lowerLetter"/>
+      <w:lvlText w:val="%8."/>
+      <w:lvlJc w:val="left"/>
+      <w:pPr>
+        <w:ind w:left="6120" w:hanging="360"/>
+      </w:pPr>
+    </w:lvl>
+    <w:lvl w:ilvl="8" w:tplc="0409001B" w:tentative="1">
+      <w:start w:val="1"/>
+      <w:numFmt w:val="lowerRoman"/>
+      <w:lvlText w:val="%9."/>
+      <w:lvlJc w:val="right"/>
+      <w:pPr>
+        <w:ind w:left="6840" w:hanging="180"/>
+      </w:pPr>
+    </w:lvl>
+  </w:abstractNum>
+  <w:abstractNum w:abstractNumId="3" w15:restartNumberingAfterBreak="0">
     <w:nsid w:val="79771FEE"/>
     <w:multiLevelType w:val="hybridMultilevel"/>
     <w:tmpl w:val="929620D0"/>
@@ -2455,12 +3329,15 @@
     </w:lvl>
   </w:abstractNum>
   <w:num w:numId="1">
-    <w:abstractNumId w:val="2"/>
+    <w:abstractNumId w:val="3"/>
   </w:num>
   <w:num w:numId="2">
     <w:abstractNumId w:val="0"/>
   </w:num>
   <w:num w:numId="3">
+    <w:abstractNumId w:val="2"/>
+  </w:num>
+  <w:num w:numId="4">
     <w:abstractNumId w:val="1"/>
   </w:num>
 </w:numbering>
@@ -2865,7 +3742,7 @@
   <w:style w:type="paragraph" w:default="1" w:styleId="Normal">
     <w:name w:val="Normal"/>
     <w:qFormat/>
-    <w:rsid w:val="00E0740B"/>
+    <w:rsid w:val="001C1400"/>
   </w:style>
   <w:style w:type="character" w:default="1" w:styleId="DefaultParagraphFont">
     <w:name w:val="Default Paragraph Font"/>
@@ -2967,6 +3844,29 @@
         <w:insideV w:val="single" w:sz="4" w:space="0" w:color="auto"/>
       </w:tblBorders>
     </w:tblPr>
+  </w:style>
+  <w:style w:type="character" w:styleId="Hyperlink">
+    <w:name w:val="Hyperlink"/>
+    <w:basedOn w:val="DefaultParagraphFont"/>
+    <w:uiPriority w:val="99"/>
+    <w:unhideWhenUsed/>
+    <w:rsid w:val="00D70F27"/>
+    <w:rPr>
+      <w:color w:val="0563C1" w:themeColor="hyperlink"/>
+      <w:u w:val="single"/>
+    </w:rPr>
+  </w:style>
+  <w:style w:type="character" w:styleId="UnresolvedMention">
+    <w:name w:val="Unresolved Mention"/>
+    <w:basedOn w:val="DefaultParagraphFont"/>
+    <w:uiPriority w:val="99"/>
+    <w:semiHidden/>
+    <w:unhideWhenUsed/>
+    <w:rsid w:val="00D70F27"/>
+    <w:rPr>
+      <w:color w:val="605E5C"/>
+      <w:shd w:val="clear" w:color="auto" w:fill="E1DFDD"/>
+    </w:rPr>
   </w:style>
 </w:styles>
 </file>

</xml_diff>

<commit_message>
Updates for submissions 2 and 3
</commit_message>
<xml_diff>
--- a/Submission-01/IP01 - Samantha Hipple.docx
+++ b/Submission-01/IP01 - Samantha Hipple.docx
@@ -886,7 +886,15 @@
       </w:pPr>
       <w:r>
         <w:tab/>
-        <w:t xml:space="preserve">The steps taken for this test case are: (1) open cmd prompt, (2) set directory to swiseWHAT’s </w:t>
+        <w:t xml:space="preserve">The steps taken for this test case are: (1) open </w:t>
+      </w:r>
+      <w:proofErr w:type="spellStart"/>
+      <w:r>
+        <w:t>cmd</w:t>
+      </w:r>
+      <w:proofErr w:type="spellEnd"/>
+      <w:r>
+        <w:t xml:space="preserve"> prompt, (2) set directory to swiseWHAT’s </w:t>
       </w:r>
       <w:r>
         <w:t>folder</w:t>
@@ -919,7 +927,23 @@
           <w:i/>
           <w:iCs/>
         </w:rPr>
-        <w:t>git add .</w:t>
+        <w:t xml:space="preserve">git </w:t>
+      </w:r>
+      <w:proofErr w:type="gramStart"/>
+      <w:r>
+        <w:rPr>
+          <w:i/>
+          <w:iCs/>
+        </w:rPr>
+        <w:t>add</w:t>
+      </w:r>
+      <w:proofErr w:type="gramEnd"/>
+      <w:r>
+        <w:rPr>
+          <w:i/>
+          <w:iCs/>
+        </w:rPr>
+        <w:t xml:space="preserve"> .</w:t>
       </w:r>
     </w:p>
     <w:p>
@@ -1052,7 +1076,15 @@
         <w:t>repository</w:t>
       </w:r>
       <w:r>
-        <w:t xml:space="preserve"> upon sign in to the admin account. Figure 4 below illustrates step three for tc_github_02. The actual results showed that the updates had </w:t>
+        <w:t xml:space="preserve"> upon sign </w:t>
+      </w:r>
+      <w:proofErr w:type="gramStart"/>
+      <w:r>
+        <w:t>in to</w:t>
+      </w:r>
+      <w:proofErr w:type="gramEnd"/>
+      <w:r>
+        <w:t xml:space="preserve"> the admin account. Figure 4 below illustrates step three for tc_github_02. The actual results showed that the updates had </w:t>
       </w:r>
       <w:r>
         <w:t xml:space="preserve">uploaded correctly from newly cloned repository; however, </w:t>
@@ -1528,7 +1560,15 @@
         <w:t xml:space="preserve">The steps for tc_github_03 are nearly identical to tc_github_02: (1) </w:t>
       </w:r>
       <w:r>
-        <w:t>open cmd prompt</w:t>
+        <w:t xml:space="preserve">open </w:t>
+      </w:r>
+      <w:proofErr w:type="spellStart"/>
+      <w:r>
+        <w:t>cmd</w:t>
+      </w:r>
+      <w:proofErr w:type="spellEnd"/>
+      <w:r>
+        <w:t xml:space="preserve"> prompt</w:t>
       </w:r>
       <w:r>
         <w:t xml:space="preserve">, (2) </w:t>
@@ -2039,6 +2079,9 @@
         <w:jc w:val="both"/>
       </w:pPr>
       <w:r>
+        <w:rPr>
+          <w:noProof/>
+        </w:rPr>
         <w:lastRenderedPageBreak/>
         <w:drawing>
           <wp:inline distT="0" distB="0" distL="0" distR="0" wp14:anchorId="07946A91" wp14:editId="748CD863">
@@ -2103,6 +2146,9 @@
         <w:jc w:val="both"/>
       </w:pPr>
       <w:r>
+        <w:rPr>
+          <w:noProof/>
+        </w:rPr>
         <w:drawing>
           <wp:inline distT="0" distB="0" distL="0" distR="0" wp14:anchorId="46E96CF5" wp14:editId="590DB01D">
             <wp:extent cx="5943600" cy="2913380"/>
@@ -2313,6 +2359,9 @@
         <w:jc w:val="left"/>
       </w:pPr>
       <w:r>
+        <w:rPr>
+          <w:noProof/>
+        </w:rPr>
         <w:drawing>
           <wp:inline distT="0" distB="0" distL="0" distR="0" wp14:anchorId="172FBA95" wp14:editId="6B6EE2EF">
             <wp:extent cx="5943600" cy="4729480"/>
@@ -2376,6 +2425,9 @@
         <w:jc w:val="left"/>
       </w:pPr>
       <w:r>
+        <w:rPr>
+          <w:noProof/>
+        </w:rPr>
         <w:lastRenderedPageBreak/>
         <w:drawing>
           <wp:inline distT="0" distB="0" distL="0" distR="0" wp14:anchorId="5552FE23" wp14:editId="05BB61B4">
@@ -2440,6 +2492,9 @@
         <w:jc w:val="left"/>
       </w:pPr>
       <w:r>
+        <w:rPr>
+          <w:noProof/>
+        </w:rPr>
         <w:drawing>
           <wp:inline distT="0" distB="0" distL="0" distR="0" wp14:anchorId="74E43A0B" wp14:editId="4323AFDC">
             <wp:extent cx="5943600" cy="2911475"/>
@@ -2503,6 +2558,9 @@
         <w:jc w:val="left"/>
       </w:pPr>
       <w:r>
+        <w:rPr>
+          <w:noProof/>
+        </w:rPr>
         <w:lastRenderedPageBreak/>
         <w:drawing>
           <wp:inline distT="0" distB="0" distL="0" distR="0" wp14:anchorId="343BCCD9" wp14:editId="31BF7B36">
@@ -2570,6 +2628,9 @@
         <w:jc w:val="left"/>
       </w:pPr>
       <w:r>
+        <w:rPr>
+          <w:noProof/>
+        </w:rPr>
         <w:drawing>
           <wp:inline distT="0" distB="0" distL="0" distR="0" wp14:anchorId="4264969D" wp14:editId="35D5BE4A">
             <wp:extent cx="5943600" cy="2334260"/>
@@ -2789,8 +2850,12 @@
       </w:r>
     </w:p>
     <w:sectPr>
-      <w:headerReference w:type="default" r:id="rId25"/>
-      <w:headerReference w:type="first" r:id="rId26"/>
+      <w:headerReference w:type="even" r:id="rId25"/>
+      <w:headerReference w:type="default" r:id="rId26"/>
+      <w:footerReference w:type="even" r:id="rId27"/>
+      <w:footerReference w:type="default" r:id="rId28"/>
+      <w:headerReference w:type="first" r:id="rId29"/>
+      <w:footerReference w:type="first" r:id="rId30"/>
       <w:pgSz w:w="12240" w:h="15840" w:code="1"/>
       <w:pgMar w:top="1440" w:right="1440" w:bottom="1440" w:left="1440" w:header="720" w:footer="720" w:gutter="0"/>
       <w:cols w:space="720"/>
@@ -2826,6 +2891,36 @@
 </w:endnotes>
 </file>
 
+<file path=word/footer1.xml><?xml version="1.0" encoding="utf-8"?>
+<w:ftr xmlns:wpc="http://schemas.microsoft.com/office/word/2010/wordprocessingCanvas" xmlns:cx="http://schemas.microsoft.com/office/drawing/2014/chartex" xmlns:cx1="http://schemas.microsoft.com/office/drawing/2015/9/8/chartex" xmlns:cx2="http://schemas.microsoft.com/office/drawing/2015/10/21/chartex" xmlns:cx3="http://schemas.microsoft.com/office/drawing/2016/5/9/chartex" xmlns:cx4="http://schemas.microsoft.com/office/drawing/2016/5/10/chartex" xmlns:cx5="http://schemas.microsoft.com/office/drawing/2016/5/11/chartex" xmlns:cx6="http://schemas.microsoft.com/office/drawing/2016/5/12/chartex" xmlns:cx7="http://schemas.microsoft.com/office/drawing/2016/5/13/chartex" xmlns:cx8="http://schemas.microsoft.com/office/drawing/2016/5/14/chartex" xmlns:mc="http://schemas.openxmlformats.org/markup-compatibility/2006" xmlns:aink="http://schemas.microsoft.com/office/drawing/2016/ink" xmlns:am3d="http://schemas.microsoft.com/office/drawing/2017/model3d" xmlns:o="urn:schemas-microsoft-com:office:office" xmlns:r="http://schemas.openxmlformats.org/officeDocument/2006/relationships" xmlns:m="http://schemas.openxmlformats.org/officeDocument/2006/math" xmlns:v="urn:schemas-microsoft-com:vml" xmlns:wp14="http://schemas.microsoft.com/office/word/2010/wordprocessingDrawing" xmlns:wp="http://schemas.openxmlformats.org/drawingml/2006/wordprocessingDrawing" xmlns:w10="urn:schemas-microsoft-com:office:word" xmlns:w="http://schemas.openxmlformats.org/wordprocessingml/2006/main" xmlns:w14="http://schemas.microsoft.com/office/word/2010/wordml" xmlns:w15="http://schemas.microsoft.com/office/word/2012/wordml" xmlns:w16cex="http://schemas.microsoft.com/office/word/2018/wordml/cex" xmlns:w16cid="http://schemas.microsoft.com/office/word/2016/wordml/cid" xmlns:w16="http://schemas.microsoft.com/office/word/2018/wordml" xmlns:w16sdtdh="http://schemas.microsoft.com/office/word/2020/wordml/sdtdatahash" xmlns:w16se="http://schemas.microsoft.com/office/word/2015/wordml/symex" xmlns:wpg="http://schemas.microsoft.com/office/word/2010/wordprocessingGroup" xmlns:wpi="http://schemas.microsoft.com/office/word/2010/wordprocessingInk" xmlns:wne="http://schemas.microsoft.com/office/word/2006/wordml" xmlns:wps="http://schemas.microsoft.com/office/word/2010/wordprocessingShape" mc:Ignorable="w14 w15 w16se w16cid w16 w16cex w16sdtdh wp14">
+  <w:p>
+    <w:pPr>
+      <w:pStyle w:val="Footer"/>
+    </w:pPr>
+  </w:p>
+</w:ftr>
+</file>
+
+<file path=word/footer2.xml><?xml version="1.0" encoding="utf-8"?>
+<w:ftr xmlns:wpc="http://schemas.microsoft.com/office/word/2010/wordprocessingCanvas" xmlns:cx="http://schemas.microsoft.com/office/drawing/2014/chartex" xmlns:cx1="http://schemas.microsoft.com/office/drawing/2015/9/8/chartex" xmlns:cx2="http://schemas.microsoft.com/office/drawing/2015/10/21/chartex" xmlns:cx3="http://schemas.microsoft.com/office/drawing/2016/5/9/chartex" xmlns:cx4="http://schemas.microsoft.com/office/drawing/2016/5/10/chartex" xmlns:cx5="http://schemas.microsoft.com/office/drawing/2016/5/11/chartex" xmlns:cx6="http://schemas.microsoft.com/office/drawing/2016/5/12/chartex" xmlns:cx7="http://schemas.microsoft.com/office/drawing/2016/5/13/chartex" xmlns:cx8="http://schemas.microsoft.com/office/drawing/2016/5/14/chartex" xmlns:mc="http://schemas.openxmlformats.org/markup-compatibility/2006" xmlns:aink="http://schemas.microsoft.com/office/drawing/2016/ink" xmlns:am3d="http://schemas.microsoft.com/office/drawing/2017/model3d" xmlns:o="urn:schemas-microsoft-com:office:office" xmlns:r="http://schemas.openxmlformats.org/officeDocument/2006/relationships" xmlns:m="http://schemas.openxmlformats.org/officeDocument/2006/math" xmlns:v="urn:schemas-microsoft-com:vml" xmlns:wp14="http://schemas.microsoft.com/office/word/2010/wordprocessingDrawing" xmlns:wp="http://schemas.openxmlformats.org/drawingml/2006/wordprocessingDrawing" xmlns:w10="urn:schemas-microsoft-com:office:word" xmlns:w="http://schemas.openxmlformats.org/wordprocessingml/2006/main" xmlns:w14="http://schemas.microsoft.com/office/word/2010/wordml" xmlns:w15="http://schemas.microsoft.com/office/word/2012/wordml" xmlns:w16cex="http://schemas.microsoft.com/office/word/2018/wordml/cex" xmlns:w16cid="http://schemas.microsoft.com/office/word/2016/wordml/cid" xmlns:w16="http://schemas.microsoft.com/office/word/2018/wordml" xmlns:w16sdtdh="http://schemas.microsoft.com/office/word/2020/wordml/sdtdatahash" xmlns:w16se="http://schemas.microsoft.com/office/word/2015/wordml/symex" xmlns:wpg="http://schemas.microsoft.com/office/word/2010/wordprocessingGroup" xmlns:wpi="http://schemas.microsoft.com/office/word/2010/wordprocessingInk" xmlns:wne="http://schemas.microsoft.com/office/word/2006/wordml" xmlns:wps="http://schemas.microsoft.com/office/word/2010/wordprocessingShape" mc:Ignorable="w14 w15 w16se w16cid w16 w16cex w16sdtdh wp14">
+  <w:p>
+    <w:pPr>
+      <w:pStyle w:val="Footer"/>
+    </w:pPr>
+  </w:p>
+</w:ftr>
+</file>
+
+<file path=word/footer3.xml><?xml version="1.0" encoding="utf-8"?>
+<w:ftr xmlns:wpc="http://schemas.microsoft.com/office/word/2010/wordprocessingCanvas" xmlns:cx="http://schemas.microsoft.com/office/drawing/2014/chartex" xmlns:cx1="http://schemas.microsoft.com/office/drawing/2015/9/8/chartex" xmlns:cx2="http://schemas.microsoft.com/office/drawing/2015/10/21/chartex" xmlns:cx3="http://schemas.microsoft.com/office/drawing/2016/5/9/chartex" xmlns:cx4="http://schemas.microsoft.com/office/drawing/2016/5/10/chartex" xmlns:cx5="http://schemas.microsoft.com/office/drawing/2016/5/11/chartex" xmlns:cx6="http://schemas.microsoft.com/office/drawing/2016/5/12/chartex" xmlns:cx7="http://schemas.microsoft.com/office/drawing/2016/5/13/chartex" xmlns:cx8="http://schemas.microsoft.com/office/drawing/2016/5/14/chartex" xmlns:mc="http://schemas.openxmlformats.org/markup-compatibility/2006" xmlns:aink="http://schemas.microsoft.com/office/drawing/2016/ink" xmlns:am3d="http://schemas.microsoft.com/office/drawing/2017/model3d" xmlns:o="urn:schemas-microsoft-com:office:office" xmlns:r="http://schemas.openxmlformats.org/officeDocument/2006/relationships" xmlns:m="http://schemas.openxmlformats.org/officeDocument/2006/math" xmlns:v="urn:schemas-microsoft-com:vml" xmlns:wp14="http://schemas.microsoft.com/office/word/2010/wordprocessingDrawing" xmlns:wp="http://schemas.openxmlformats.org/drawingml/2006/wordprocessingDrawing" xmlns:w10="urn:schemas-microsoft-com:office:word" xmlns:w="http://schemas.openxmlformats.org/wordprocessingml/2006/main" xmlns:w14="http://schemas.microsoft.com/office/word/2010/wordml" xmlns:w15="http://schemas.microsoft.com/office/word/2012/wordml" xmlns:w16cex="http://schemas.microsoft.com/office/word/2018/wordml/cex" xmlns:w16cid="http://schemas.microsoft.com/office/word/2016/wordml/cid" xmlns:w16="http://schemas.microsoft.com/office/word/2018/wordml" xmlns:w16sdtdh="http://schemas.microsoft.com/office/word/2020/wordml/sdtdatahash" xmlns:w16se="http://schemas.microsoft.com/office/word/2015/wordml/symex" xmlns:wpg="http://schemas.microsoft.com/office/word/2010/wordprocessingGroup" xmlns:wpi="http://schemas.microsoft.com/office/word/2010/wordprocessingInk" xmlns:wne="http://schemas.microsoft.com/office/word/2006/wordml" xmlns:wps="http://schemas.microsoft.com/office/word/2010/wordprocessingShape" mc:Ignorable="w14 w15 w16se w16cid w16 w16cex w16sdtdh wp14">
+  <w:p>
+    <w:pPr>
+      <w:pStyle w:val="Footer"/>
+    </w:pPr>
+  </w:p>
+</w:ftr>
+</file>
+
 <file path=word/footnotes.xml><?xml version="1.0" encoding="utf-8"?>
 <w:footnotes xmlns:wpc="http://schemas.microsoft.com/office/word/2010/wordprocessingCanvas" xmlns:cx="http://schemas.microsoft.com/office/drawing/2014/chartex" xmlns:cx1="http://schemas.microsoft.com/office/drawing/2015/9/8/chartex" xmlns:cx2="http://schemas.microsoft.com/office/drawing/2015/10/21/chartex" xmlns:cx3="http://schemas.microsoft.com/office/drawing/2016/5/9/chartex" xmlns:cx4="http://schemas.microsoft.com/office/drawing/2016/5/10/chartex" xmlns:cx5="http://schemas.microsoft.com/office/drawing/2016/5/11/chartex" xmlns:cx6="http://schemas.microsoft.com/office/drawing/2016/5/12/chartex" xmlns:cx7="http://schemas.microsoft.com/office/drawing/2016/5/13/chartex" xmlns:cx8="http://schemas.microsoft.com/office/drawing/2016/5/14/chartex" xmlns:mc="http://schemas.openxmlformats.org/markup-compatibility/2006" xmlns:aink="http://schemas.microsoft.com/office/drawing/2016/ink" xmlns:am3d="http://schemas.microsoft.com/office/drawing/2017/model3d" xmlns:o="urn:schemas-microsoft-com:office:office" xmlns:r="http://schemas.openxmlformats.org/officeDocument/2006/relationships" xmlns:m="http://schemas.openxmlformats.org/officeDocument/2006/math" xmlns:v="urn:schemas-microsoft-com:vml" xmlns:wp14="http://schemas.microsoft.com/office/word/2010/wordprocessingDrawing" xmlns:wp="http://schemas.openxmlformats.org/drawingml/2006/wordprocessingDrawing" xmlns:w10="urn:schemas-microsoft-com:office:word" xmlns:w="http://schemas.openxmlformats.org/wordprocessingml/2006/main" xmlns:w14="http://schemas.microsoft.com/office/word/2010/wordml" xmlns:w15="http://schemas.microsoft.com/office/word/2012/wordml" xmlns:w16cex="http://schemas.microsoft.com/office/word/2018/wordml/cex" xmlns:w16cid="http://schemas.microsoft.com/office/word/2016/wordml/cid" xmlns:w16="http://schemas.microsoft.com/office/word/2018/wordml" xmlns:w16sdtdh="http://schemas.microsoft.com/office/word/2020/wordml/sdtdatahash" xmlns:w16se="http://schemas.microsoft.com/office/word/2015/wordml/symex" xmlns:wpg="http://schemas.microsoft.com/office/word/2010/wordprocessingGroup" xmlns:wpi="http://schemas.microsoft.com/office/word/2010/wordprocessingInk" xmlns:wne="http://schemas.microsoft.com/office/word/2006/wordml" xmlns:wps="http://schemas.microsoft.com/office/word/2010/wordprocessingShape" mc:Ignorable="w14 w15 w16se w16cid w16 w16cex w16sdtdh wp14">
   <w:footnote w:type="separator" w:id="-1">
@@ -2852,6 +2947,16 @@
 </file>
 
 <file path=word/header1.xml><?xml version="1.0" encoding="utf-8"?>
+<w:hdr xmlns:wpc="http://schemas.microsoft.com/office/word/2010/wordprocessingCanvas" xmlns:cx="http://schemas.microsoft.com/office/drawing/2014/chartex" xmlns:cx1="http://schemas.microsoft.com/office/drawing/2015/9/8/chartex" xmlns:cx2="http://schemas.microsoft.com/office/drawing/2015/10/21/chartex" xmlns:cx3="http://schemas.microsoft.com/office/drawing/2016/5/9/chartex" xmlns:cx4="http://schemas.microsoft.com/office/drawing/2016/5/10/chartex" xmlns:cx5="http://schemas.microsoft.com/office/drawing/2016/5/11/chartex" xmlns:cx6="http://schemas.microsoft.com/office/drawing/2016/5/12/chartex" xmlns:cx7="http://schemas.microsoft.com/office/drawing/2016/5/13/chartex" xmlns:cx8="http://schemas.microsoft.com/office/drawing/2016/5/14/chartex" xmlns:mc="http://schemas.openxmlformats.org/markup-compatibility/2006" xmlns:aink="http://schemas.microsoft.com/office/drawing/2016/ink" xmlns:am3d="http://schemas.microsoft.com/office/drawing/2017/model3d" xmlns:o="urn:schemas-microsoft-com:office:office" xmlns:r="http://schemas.openxmlformats.org/officeDocument/2006/relationships" xmlns:m="http://schemas.openxmlformats.org/officeDocument/2006/math" xmlns:v="urn:schemas-microsoft-com:vml" xmlns:wp14="http://schemas.microsoft.com/office/word/2010/wordprocessingDrawing" xmlns:wp="http://schemas.openxmlformats.org/drawingml/2006/wordprocessingDrawing" xmlns:w10="urn:schemas-microsoft-com:office:word" xmlns:w="http://schemas.openxmlformats.org/wordprocessingml/2006/main" xmlns:w14="http://schemas.microsoft.com/office/word/2010/wordml" xmlns:w15="http://schemas.microsoft.com/office/word/2012/wordml" xmlns:w16cex="http://schemas.microsoft.com/office/word/2018/wordml/cex" xmlns:w16cid="http://schemas.microsoft.com/office/word/2016/wordml/cid" xmlns:w16="http://schemas.microsoft.com/office/word/2018/wordml" xmlns:w16sdtdh="http://schemas.microsoft.com/office/word/2020/wordml/sdtdatahash" xmlns:w16se="http://schemas.microsoft.com/office/word/2015/wordml/symex" xmlns:wpg="http://schemas.microsoft.com/office/word/2010/wordprocessingGroup" xmlns:wpi="http://schemas.microsoft.com/office/word/2010/wordprocessingInk" xmlns:wne="http://schemas.microsoft.com/office/word/2006/wordml" xmlns:wps="http://schemas.microsoft.com/office/word/2010/wordprocessingShape" mc:Ignorable="w14 w15 w16se w16cid w16 w16cex w16sdtdh wp14">
+  <w:p>
+    <w:pPr>
+      <w:pStyle w:val="Header"/>
+    </w:pPr>
+  </w:p>
+</w:hdr>
+</file>
+
+<file path=word/header2.xml><?xml version="1.0" encoding="utf-8"?>
 <w:hdr xmlns:wpc="http://schemas.microsoft.com/office/word/2010/wordprocessingCanvas" xmlns:cx="http://schemas.microsoft.com/office/drawing/2014/chartex" xmlns:cx1="http://schemas.microsoft.com/office/drawing/2015/9/8/chartex" xmlns:cx2="http://schemas.microsoft.com/office/drawing/2015/10/21/chartex" xmlns:cx3="http://schemas.microsoft.com/office/drawing/2016/5/9/chartex" xmlns:cx4="http://schemas.microsoft.com/office/drawing/2016/5/10/chartex" xmlns:cx5="http://schemas.microsoft.com/office/drawing/2016/5/11/chartex" xmlns:cx6="http://schemas.microsoft.com/office/drawing/2016/5/12/chartex" xmlns:cx7="http://schemas.microsoft.com/office/drawing/2016/5/13/chartex" xmlns:cx8="http://schemas.microsoft.com/office/drawing/2016/5/14/chartex" xmlns:mc="http://schemas.openxmlformats.org/markup-compatibility/2006" xmlns:aink="http://schemas.microsoft.com/office/drawing/2016/ink" xmlns:am3d="http://schemas.microsoft.com/office/drawing/2017/model3d" xmlns:o="urn:schemas-microsoft-com:office:office" xmlns:r="http://schemas.openxmlformats.org/officeDocument/2006/relationships" xmlns:m="http://schemas.openxmlformats.org/officeDocument/2006/math" xmlns:v="urn:schemas-microsoft-com:vml" xmlns:wp14="http://schemas.microsoft.com/office/word/2010/wordprocessingDrawing" xmlns:wp="http://schemas.openxmlformats.org/drawingml/2006/wordprocessingDrawing" xmlns:w10="urn:schemas-microsoft-com:office:word" xmlns:w="http://schemas.openxmlformats.org/wordprocessingml/2006/main" xmlns:w14="http://schemas.microsoft.com/office/word/2010/wordml" xmlns:w15="http://schemas.microsoft.com/office/word/2012/wordml" xmlns:w16cex="http://schemas.microsoft.com/office/word/2018/wordml/cex" xmlns:w16cid="http://schemas.microsoft.com/office/word/2016/wordml/cid" xmlns:w16="http://schemas.microsoft.com/office/word/2018/wordml" xmlns:w16sdtdh="http://schemas.microsoft.com/office/word/2020/wordml/sdtdatahash" xmlns:w16se="http://schemas.microsoft.com/office/word/2015/wordml/symex" xmlns:wpg="http://schemas.microsoft.com/office/word/2010/wordprocessingGroup" xmlns:wpi="http://schemas.microsoft.com/office/word/2010/wordprocessingInk" xmlns:wne="http://schemas.microsoft.com/office/word/2006/wordml" xmlns:wps="http://schemas.microsoft.com/office/word/2010/wordprocessingShape" mc:Ignorable="w14 w15 w16se w16cid w16 w16cex w16sdtdh wp14">
   <w:sdt>
     <w:sdtPr>
@@ -2873,7 +2978,7 @@
           <w:jc w:val="left"/>
         </w:pPr>
         <w:r>
-          <w:t>IP01: Github as a Configuration Management System</w:t>
+          <w:t>IP01: GITHUB AS A CONFIGURATION MANAGEMENT SYSTEM</w:t>
         </w:r>
         <w:r>
           <w:tab/>
@@ -2910,7 +3015,7 @@
 </w:hdr>
 </file>
 
-<file path=word/header2.xml><?xml version="1.0" encoding="utf-8"?>
+<file path=word/header3.xml><?xml version="1.0" encoding="utf-8"?>
 <w:hdr xmlns:wpc="http://schemas.microsoft.com/office/word/2010/wordprocessingCanvas" xmlns:cx="http://schemas.microsoft.com/office/drawing/2014/chartex" xmlns:cx1="http://schemas.microsoft.com/office/drawing/2015/9/8/chartex" xmlns:cx2="http://schemas.microsoft.com/office/drawing/2015/10/21/chartex" xmlns:cx3="http://schemas.microsoft.com/office/drawing/2016/5/9/chartex" xmlns:cx4="http://schemas.microsoft.com/office/drawing/2016/5/10/chartex" xmlns:cx5="http://schemas.microsoft.com/office/drawing/2016/5/11/chartex" xmlns:cx6="http://schemas.microsoft.com/office/drawing/2016/5/12/chartex" xmlns:cx7="http://schemas.microsoft.com/office/drawing/2016/5/13/chartex" xmlns:cx8="http://schemas.microsoft.com/office/drawing/2016/5/14/chartex" xmlns:mc="http://schemas.openxmlformats.org/markup-compatibility/2006" xmlns:aink="http://schemas.microsoft.com/office/drawing/2016/ink" xmlns:am3d="http://schemas.microsoft.com/office/drawing/2017/model3d" xmlns:o="urn:schemas-microsoft-com:office:office" xmlns:r="http://schemas.openxmlformats.org/officeDocument/2006/relationships" xmlns:m="http://schemas.openxmlformats.org/officeDocument/2006/math" xmlns:v="urn:schemas-microsoft-com:vml" xmlns:wp14="http://schemas.microsoft.com/office/word/2010/wordprocessingDrawing" xmlns:wp="http://schemas.openxmlformats.org/drawingml/2006/wordprocessingDrawing" xmlns:w10="urn:schemas-microsoft-com:office:word" xmlns:w="http://schemas.openxmlformats.org/wordprocessingml/2006/main" xmlns:w14="http://schemas.microsoft.com/office/word/2010/wordml" xmlns:w15="http://schemas.microsoft.com/office/word/2012/wordml" xmlns:w16cex="http://schemas.microsoft.com/office/word/2018/wordml/cex" xmlns:w16cid="http://schemas.microsoft.com/office/word/2016/wordml/cid" xmlns:w16="http://schemas.microsoft.com/office/word/2018/wordml" xmlns:w16sdtdh="http://schemas.microsoft.com/office/word/2020/wordml/sdtdatahash" xmlns:w16se="http://schemas.microsoft.com/office/word/2015/wordml/symex" xmlns:wpg="http://schemas.microsoft.com/office/word/2010/wordprocessingGroup" xmlns:wpi="http://schemas.microsoft.com/office/word/2010/wordprocessingInk" xmlns:wne="http://schemas.microsoft.com/office/word/2006/wordml" xmlns:wps="http://schemas.microsoft.com/office/word/2010/wordprocessingShape" mc:Ignorable="w14 w15 w16se w16cid w16 w16cex w16sdtdh wp14">
   <w:p>
     <w:pPr>

</xml_diff>

<commit_message>
Finalized IP01 for Submission
</commit_message>
<xml_diff>
--- a/Submission-01/IP01 - Samantha Hipple.docx
+++ b/Submission-01/IP01 - Samantha Hipple.docx
@@ -212,6 +212,13 @@
           <w:bCs/>
         </w:rPr>
       </w:pPr>
+      <w:r>
+        <w:rPr>
+          <w:b/>
+          <w:bCs/>
+        </w:rPr>
+        <w:t xml:space="preserve">1. </w:t>
+      </w:r>
       <w:r>
         <w:rPr>
           <w:b/>
@@ -707,7 +714,10 @@
         <w:t>reaching editing phase of Hipples’ coding project via swiseWHAT</w:t>
       </w:r>
       <w:r>
-        <w:t xml:space="preserve"> user account. </w:t>
+        <w:t>’s download</w:t>
+      </w:r>
+      <w:r>
+        <w:t xml:space="preserve">. </w:t>
       </w:r>
     </w:p>
     <w:p>
@@ -748,10 +758,10 @@
         <w:t>Pass</w:t>
       </w:r>
       <w:r>
-        <w:t xml:space="preserve"> - </w:t>
-      </w:r>
-      <w:r>
-        <w:t xml:space="preserve">during tc_github_01, user swiseWHAT was able to successfully accept Hipples collaboration invitation, clone the software project repository to their own </w:t>
+        <w:t>. D</w:t>
+      </w:r>
+      <w:r>
+        <w:t xml:space="preserve">uring tc_github_01, user swiseWHAT was able to successfully accept Hipples collaboration invitation, clone the software project repository to their own </w:t>
       </w:r>
       <w:r>
         <w:t>directory</w:t>
@@ -772,6 +782,13 @@
           <w:bCs/>
         </w:rPr>
       </w:pPr>
+      <w:r>
+        <w:rPr>
+          <w:b/>
+          <w:bCs/>
+        </w:rPr>
+        <w:t xml:space="preserve">2. </w:t>
+      </w:r>
       <w:r>
         <w:rPr>
           <w:b/>
@@ -1139,6 +1156,18 @@
           <w:tab w:val="center" w:pos="4680"/>
         </w:tabs>
         <w:jc w:val="both"/>
+        <w:rPr>
+          <w:noProof/>
+        </w:rPr>
+      </w:pPr>
+    </w:p>
+    <w:p>
+      <w:pPr>
+        <w:tabs>
+          <w:tab w:val="left" w:pos="720"/>
+          <w:tab w:val="center" w:pos="4680"/>
+        </w:tabs>
+        <w:jc w:val="both"/>
       </w:pPr>
       <w:r>
         <w:rPr>
@@ -1146,9 +1175,9 @@
         </w:rPr>
         <w:lastRenderedPageBreak/>
         <w:drawing>
-          <wp:inline distT="0" distB="0" distL="0" distR="0" wp14:anchorId="27379BE3" wp14:editId="1861D2A0">
-            <wp:extent cx="5943600" cy="3511550"/>
-            <wp:effectExtent l="19050" t="19050" r="19050" b="12700"/>
+          <wp:inline distT="0" distB="0" distL="0" distR="0" wp14:anchorId="27379BE3" wp14:editId="13BB6C50">
+            <wp:extent cx="5943600" cy="3288030"/>
+            <wp:effectExtent l="19050" t="19050" r="19050" b="26670"/>
             <wp:docPr id="1" name="Picture 2" descr="Text&#10;&#10;Description automatically generated">
               <a:extLst xmlns:a="http://schemas.openxmlformats.org/drawingml/2006/main">
                 <a:ext uri="{FF2B5EF4-FFF2-40B4-BE49-F238E27FC236}">
@@ -1174,25 +1203,48 @@
                       <a:picLocks noChangeAspect="1"/>
                     </pic:cNvPicPr>
                   </pic:nvPicPr>
-                  <pic:blipFill>
+                  <pic:blipFill rotWithShape="1">
                     <a:blip r:embed="rId10"/>
-                    <a:stretch>
-                      <a:fillRect/>
-                    </a:stretch>
+                    <a:srcRect b="6365"/>
+                    <a:stretch/>
                   </pic:blipFill>
-                  <pic:spPr>
+                  <pic:spPr bwMode="auto">
                     <a:xfrm>
                       <a:off x="0" y="0"/>
-                      <a:ext cx="5943600" cy="3511550"/>
+                      <a:ext cx="5943600" cy="3288030"/>
                     </a:xfrm>
                     <a:prstGeom prst="rect">
                       <a:avLst/>
                     </a:prstGeom>
-                    <a:ln>
+                    <a:ln w="9525" cap="flat" cmpd="sng" algn="ctr">
                       <a:solidFill>
-                        <a:schemeClr val="accent1"/>
+                        <a:srgbClr val="4472C4"/>
                       </a:solidFill>
+                      <a:prstDash val="solid"/>
+                      <a:round/>
+                      <a:headEnd type="none" w="med" len="med"/>
+                      <a:tailEnd type="none" w="med" len="med"/>
+                      <a:extLst>
+                        <a:ext uri="{C807C97D-BFC1-408E-A445-0C87EB9F89A2}">
+                          <ask:lineSketchStyleProps xmlns:ask="http://schemas.microsoft.com/office/drawing/2018/sketchyshapes" sd="0">
+                            <a:custGeom>
+                              <a:avLst/>
+                              <a:gdLst/>
+                              <a:ahLst/>
+                              <a:cxnLst/>
+                              <a:rect l="0" t="0" r="0" b="0"/>
+                              <a:pathLst/>
+                            </a:custGeom>
+                            <ask:type/>
+                          </ask:lineSketchStyleProps>
+                        </a:ext>
+                      </a:extLst>
                     </a:ln>
+                    <a:extLst>
+                      <a:ext uri="{53640926-AAD7-44D8-BBD7-CCE9431645EC}">
+                        <a14:shadowObscured xmlns:a14="http://schemas.microsoft.com/office/drawing/2010/main"/>
+                      </a:ext>
+                    </a:extLst>
                   </pic:spPr>
                 </pic:pic>
               </a:graphicData>
@@ -1330,7 +1382,10 @@
       </w:pPr>
       <w:r>
         <w:tab/>
-        <w:t>Fail - a</w:t>
+        <w:t>Fail</w:t>
+      </w:r>
+      <w:r>
+        <w:t>. A</w:t>
       </w:r>
       <w:r>
         <w:t>lthough</w:t>
@@ -1339,7 +1394,13 @@
         <w:t xml:space="preserve"> </w:t>
       </w:r>
       <w:r>
-        <w:t xml:space="preserve">the data successfully uploaded, the records show it was pushed by </w:t>
+        <w:t>the data successfully uploaded, the records show it was pushed by</w:t>
+      </w:r>
+      <w:r>
+        <w:t xml:space="preserve"> the</w:t>
+      </w:r>
+      <w:r>
+        <w:t xml:space="preserve"> </w:t>
       </w:r>
       <w:r>
         <w:t>H</w:t>
@@ -1354,17 +1415,17 @@
         <w:t>and not swiseWHAT</w:t>
       </w:r>
       <w:r>
-        <w:t>.  To resolve this issue, an</w:t>
+        <w:t>. To resolve this issue, an</w:t>
       </w:r>
       <w:r>
         <w:t xml:space="preserve"> alternative windows user account for swiseWHAT </w:t>
       </w:r>
       <w:r>
-        <w:t xml:space="preserve">will be created and the repository will be re-downloaded to swiseWHAT’s personal </w:t>
+        <w:t xml:space="preserve">will be created and the repository will be re-downloaded to swiseWHAT’s personal user directory instead of using a folder within Hipples Window’s user account. This </w:t>
       </w:r>
       <w:r>
         <w:lastRenderedPageBreak/>
-        <w:t xml:space="preserve">user directory instead of using a folder within Hipples Window’s user account. This should </w:t>
+        <w:t xml:space="preserve">should </w:t>
       </w:r>
       <w:r>
         <w:t>allow swiseWHAT’s updates to record as being committed by swiseWHAT’s Github account instead of the Hipples account</w:t>
@@ -1385,6 +1446,13 @@
           <w:bCs/>
         </w:rPr>
       </w:pPr>
+      <w:r>
+        <w:rPr>
+          <w:b/>
+          <w:bCs/>
+        </w:rPr>
+        <w:t xml:space="preserve">3. </w:t>
+      </w:r>
       <w:r>
         <w:rPr>
           <w:b/>
@@ -1456,9 +1524,9 @@
           <w:noProof/>
         </w:rPr>
         <w:drawing>
-          <wp:inline distT="0" distB="0" distL="0" distR="0" wp14:anchorId="1752DEB3" wp14:editId="2D5A7F6E">
-            <wp:extent cx="3673830" cy="1859218"/>
-            <wp:effectExtent l="19050" t="19050" r="22225" b="27305"/>
+          <wp:inline distT="0" distB="0" distL="0" distR="0" wp14:anchorId="1752DEB3" wp14:editId="09F21C58">
+            <wp:extent cx="2684771" cy="967105"/>
+            <wp:effectExtent l="19050" t="19050" r="20955" b="23495"/>
             <wp:docPr id="2" name="Picture 4" descr="Text&#10;&#10;Description automatically generated">
               <a:extLst xmlns:a="http://schemas.openxmlformats.org/drawingml/2006/main">
                 <a:ext uri="{FF2B5EF4-FFF2-40B4-BE49-F238E27FC236}">
@@ -1484,7 +1552,7 @@
                       <a:picLocks noChangeAspect="1"/>
                     </pic:cNvPicPr>
                   </pic:nvPicPr>
-                  <pic:blipFill>
+                  <pic:blipFill rotWithShape="1">
                     <a:blip r:embed="rId12">
                       <a:extLst>
                         <a:ext uri="{28A0092B-C50C-407E-A947-70E740481C1C}">
@@ -1492,23 +1560,46 @@
                         </a:ext>
                       </a:extLst>
                     </a:blip>
-                    <a:stretch>
-                      <a:fillRect/>
-                    </a:stretch>
+                    <a:srcRect l="2084" b="30304"/>
+                    <a:stretch/>
                   </pic:blipFill>
-                  <pic:spPr>
+                  <pic:spPr bwMode="auto">
                     <a:xfrm>
                       <a:off x="0" y="0"/>
-                      <a:ext cx="3673830" cy="1859218"/>
+                      <a:ext cx="2686023" cy="967556"/>
                     </a:xfrm>
                     <a:prstGeom prst="rect">
                       <a:avLst/>
                     </a:prstGeom>
-                    <a:ln>
+                    <a:ln w="9525" cap="flat" cmpd="sng" algn="ctr">
                       <a:solidFill>
-                        <a:schemeClr val="accent1"/>
+                        <a:srgbClr val="4472C4"/>
                       </a:solidFill>
+                      <a:prstDash val="solid"/>
+                      <a:round/>
+                      <a:headEnd type="none" w="med" len="med"/>
+                      <a:tailEnd type="none" w="med" len="med"/>
+                      <a:extLst>
+                        <a:ext uri="{C807C97D-BFC1-408E-A445-0C87EB9F89A2}">
+                          <ask:lineSketchStyleProps xmlns:ask="http://schemas.microsoft.com/office/drawing/2018/sketchyshapes" sd="0">
+                            <a:custGeom>
+                              <a:avLst/>
+                              <a:gdLst/>
+                              <a:ahLst/>
+                              <a:cxnLst/>
+                              <a:rect l="0" t="0" r="0" b="0"/>
+                              <a:pathLst/>
+                            </a:custGeom>
+                            <ask:type/>
+                          </ask:lineSketchStyleProps>
+                        </a:ext>
+                      </a:extLst>
                     </a:ln>
+                    <a:extLst>
+                      <a:ext uri="{53640926-AAD7-44D8-BBD7-CCE9431645EC}">
+                        <a14:shadowObscured xmlns:a14="http://schemas.microsoft.com/office/drawing/2010/main"/>
+                      </a:ext>
+                    </a:extLst>
                   </pic:spPr>
                 </pic:pic>
               </a:graphicData>
@@ -1526,7 +1617,7 @@
         <w:jc w:val="both"/>
       </w:pPr>
       <w:r>
-        <w:t xml:space="preserve">Figure 6. Creation of separate Window user account for future swiseWHAT Github contributions. </w:t>
+        <w:t xml:space="preserve">Figure 6. Creation of separate Window user account for swiseWHAT Github contributions. </w:t>
       </w:r>
     </w:p>
     <w:p>
@@ -1651,8 +1742,8 @@
         </w:rPr>
         <w:lastRenderedPageBreak/>
         <w:drawing>
-          <wp:inline distT="0" distB="0" distL="0" distR="0" wp14:anchorId="5F44F0FE" wp14:editId="13920AF2">
-            <wp:extent cx="5943600" cy="4772025"/>
+          <wp:inline distT="0" distB="0" distL="0" distR="0" wp14:anchorId="5F44F0FE" wp14:editId="78AD3F24">
+            <wp:extent cx="5943600" cy="2505075"/>
             <wp:effectExtent l="19050" t="19050" r="19050" b="28575"/>
             <wp:docPr id="7" name="Picture 2" descr="Text&#10;&#10;Description automatically generated">
               <a:extLst xmlns:a="http://schemas.openxmlformats.org/drawingml/2006/main">
@@ -1679,7 +1770,7 @@
                       <a:picLocks noChangeAspect="1"/>
                     </pic:cNvPicPr>
                   </pic:nvPicPr>
-                  <pic:blipFill>
+                  <pic:blipFill rotWithShape="1">
                     <a:blip r:embed="rId13">
                       <a:extLst>
                         <a:ext uri="{28A0092B-C50C-407E-A947-70E740481C1C}">
@@ -1687,23 +1778,46 @@
                         </a:ext>
                       </a:extLst>
                     </a:blip>
-                    <a:stretch>
-                      <a:fillRect/>
-                    </a:stretch>
+                    <a:srcRect t="47505"/>
+                    <a:stretch/>
                   </pic:blipFill>
-                  <pic:spPr>
+                  <pic:spPr bwMode="auto">
                     <a:xfrm>
                       <a:off x="0" y="0"/>
-                      <a:ext cx="5943600" cy="4772025"/>
+                      <a:ext cx="5943600" cy="2505075"/>
                     </a:xfrm>
                     <a:prstGeom prst="rect">
                       <a:avLst/>
                     </a:prstGeom>
-                    <a:ln>
+                    <a:ln w="9525" cap="flat" cmpd="sng" algn="ctr">
                       <a:solidFill>
                         <a:schemeClr val="accent1"/>
                       </a:solidFill>
+                      <a:prstDash val="solid"/>
+                      <a:round/>
+                      <a:headEnd type="none" w="med" len="med"/>
+                      <a:tailEnd type="none" w="med" len="med"/>
+                      <a:extLst>
+                        <a:ext uri="{C807C97D-BFC1-408E-A445-0C87EB9F89A2}">
+                          <ask:lineSketchStyleProps xmlns:ask="http://schemas.microsoft.com/office/drawing/2018/sketchyshapes" sd="0">
+                            <a:custGeom>
+                              <a:avLst/>
+                              <a:gdLst/>
+                              <a:ahLst/>
+                              <a:cxnLst/>
+                              <a:rect l="0" t="0" r="0" b="0"/>
+                              <a:pathLst/>
+                            </a:custGeom>
+                            <ask:type/>
+                          </ask:lineSketchStyleProps>
+                        </a:ext>
+                      </a:extLst>
                     </a:ln>
+                    <a:extLst>
+                      <a:ext uri="{53640926-AAD7-44D8-BBD7-CCE9431645EC}">
+                        <a14:shadowObscured xmlns:a14="http://schemas.microsoft.com/office/drawing/2010/main"/>
+                      </a:ext>
+                    </a:extLst>
                   </pic:spPr>
                 </pic:pic>
               </a:graphicData>
@@ -1721,7 +1835,19 @@
         <w:jc w:val="both"/>
       </w:pPr>
       <w:r>
-        <w:t xml:space="preserve">Figure 7. Merging &amp; updating Hipples Github repository shared with swiseWHAT by swiseWHAT. </w:t>
+        <w:t>Figure 7. Merging</w:t>
+      </w:r>
+      <w:r>
+        <w:t xml:space="preserve"> (pulling)</w:t>
+      </w:r>
+      <w:r>
+        <w:t xml:space="preserve"> Hipples Github repository with swiseWHAT</w:t>
+      </w:r>
+      <w:r>
+        <w:t>’s updates.</w:t>
+      </w:r>
+      <w:r>
+        <w:t xml:space="preserve"> </w:t>
       </w:r>
     </w:p>
     <w:p>
@@ -1779,11 +1905,10 @@
         <w:rPr>
           <w:noProof/>
         </w:rPr>
-        <w:lastRenderedPageBreak/>
         <w:drawing>
-          <wp:inline distT="0" distB="0" distL="0" distR="0" wp14:anchorId="711264F3" wp14:editId="7400F85C">
-            <wp:extent cx="5943600" cy="2377440"/>
-            <wp:effectExtent l="19050" t="19050" r="19050" b="22860"/>
+          <wp:inline distT="0" distB="0" distL="0" distR="0" wp14:anchorId="711264F3" wp14:editId="1CDD0A40">
+            <wp:extent cx="5943600" cy="1759181"/>
+            <wp:effectExtent l="19050" t="19050" r="19050" b="12700"/>
             <wp:docPr id="8" name="Picture 8" descr="Graphical user interface, text, application, email, Teams&#10;&#10;Description automatically generated"/>
             <wp:cNvGraphicFramePr>
               <a:graphicFrameLocks xmlns:a="http://schemas.openxmlformats.org/drawingml/2006/main" noChangeAspect="1"/>
@@ -1795,25 +1920,48 @@
                     <pic:cNvPr id="8" name="Picture 8" descr="Graphical user interface, text, application, email, Teams&#10;&#10;Description automatically generated"/>
                     <pic:cNvPicPr/>
                   </pic:nvPicPr>
-                  <pic:blipFill>
+                  <pic:blipFill rotWithShape="1">
                     <a:blip r:embed="rId14"/>
-                    <a:stretch>
-                      <a:fillRect/>
-                    </a:stretch>
+                    <a:srcRect t="26005"/>
+                    <a:stretch/>
                   </pic:blipFill>
-                  <pic:spPr>
+                  <pic:spPr bwMode="auto">
                     <a:xfrm>
                       <a:off x="0" y="0"/>
-                      <a:ext cx="5943600" cy="2377440"/>
+                      <a:ext cx="5943600" cy="1759181"/>
                     </a:xfrm>
                     <a:prstGeom prst="rect">
                       <a:avLst/>
                     </a:prstGeom>
-                    <a:ln>
+                    <a:ln w="9525" cap="flat" cmpd="sng" algn="ctr">
                       <a:solidFill>
-                        <a:schemeClr val="accent1"/>
+                        <a:srgbClr val="4472C4"/>
                       </a:solidFill>
+                      <a:prstDash val="solid"/>
+                      <a:round/>
+                      <a:headEnd type="none" w="med" len="med"/>
+                      <a:tailEnd type="none" w="med" len="med"/>
+                      <a:extLst>
+                        <a:ext uri="{C807C97D-BFC1-408E-A445-0C87EB9F89A2}">
+                          <ask:lineSketchStyleProps xmlns:ask="http://schemas.microsoft.com/office/drawing/2018/sketchyshapes" sd="0">
+                            <a:custGeom>
+                              <a:avLst/>
+                              <a:gdLst/>
+                              <a:ahLst/>
+                              <a:cxnLst/>
+                              <a:rect l="0" t="0" r="0" b="0"/>
+                              <a:pathLst/>
+                            </a:custGeom>
+                            <ask:type/>
+                          </ask:lineSketchStyleProps>
+                        </a:ext>
+                      </a:extLst>
                     </a:ln>
+                    <a:extLst>
+                      <a:ext uri="{53640926-AAD7-44D8-BBD7-CCE9431645EC}">
+                        <a14:shadowObscured xmlns:a14="http://schemas.microsoft.com/office/drawing/2010/main"/>
+                      </a:ext>
+                    </a:extLst>
                   </pic:spPr>
                 </pic:pic>
               </a:graphicData>
@@ -1888,6 +2036,13 @@
           <w:b/>
           <w:bCs/>
         </w:rPr>
+        <w:t xml:space="preserve">4. </w:t>
+      </w:r>
+      <w:r>
+        <w:rPr>
+          <w:b/>
+          <w:bCs/>
+        </w:rPr>
         <w:t>Code Snapshot/Release</w:t>
       </w:r>
     </w:p>
@@ -1908,6 +2063,7 @@
           <w:i/>
           <w:iCs/>
         </w:rPr>
+        <w:lastRenderedPageBreak/>
         <w:t>Assumptions &amp; Test Data Required</w:t>
       </w:r>
     </w:p>
@@ -1921,7 +2077,13 @@
       </w:pPr>
       <w:r>
         <w:tab/>
-        <w:t xml:space="preserve">For this test, one may use either the Hipples admin or swiseWHAT collaborator Github account to complete the following steps. </w:t>
+        <w:t xml:space="preserve">For this test, one may use </w:t>
+      </w:r>
+      <w:r>
+        <w:t xml:space="preserve">any collaborator account. </w:t>
+      </w:r>
+      <w:r>
+        <w:t xml:space="preserve"> </w:t>
       </w:r>
     </w:p>
     <w:p>
@@ -2069,20 +2231,10 @@
         </w:tabs>
         <w:jc w:val="both"/>
       </w:pPr>
-    </w:p>
-    <w:p>
-      <w:pPr>
-        <w:tabs>
-          <w:tab w:val="left" w:pos="720"/>
-          <w:tab w:val="center" w:pos="4680"/>
-        </w:tabs>
-        <w:jc w:val="both"/>
-      </w:pPr>
       <w:r>
         <w:rPr>
           <w:noProof/>
         </w:rPr>
-        <w:lastRenderedPageBreak/>
         <w:drawing>
           <wp:inline distT="0" distB="0" distL="0" distR="0" wp14:anchorId="07946A91" wp14:editId="748CD863">
             <wp:extent cx="5943600" cy="2269490"/>
@@ -2132,6 +2284,9 @@
           <w:tab w:val="center" w:pos="4680"/>
         </w:tabs>
         <w:jc w:val="both"/>
+        <w:rPr>
+          <w:noProof/>
+        </w:rPr>
       </w:pPr>
       <w:r>
         <w:t xml:space="preserve">Figure 9. Creating a snapshot/release v1.0 of the shared sample repository. </w:t>
@@ -2150,9 +2305,9 @@
           <w:noProof/>
         </w:rPr>
         <w:drawing>
-          <wp:inline distT="0" distB="0" distL="0" distR="0" wp14:anchorId="46E96CF5" wp14:editId="590DB01D">
-            <wp:extent cx="5943600" cy="2913380"/>
-            <wp:effectExtent l="19050" t="19050" r="19050" b="20320"/>
+          <wp:inline distT="0" distB="0" distL="0" distR="0" wp14:anchorId="46E96CF5" wp14:editId="6D155C79">
+            <wp:extent cx="5943600" cy="1810212"/>
+            <wp:effectExtent l="19050" t="19050" r="19050" b="19050"/>
             <wp:docPr id="10" name="Picture 10" descr="Graphical user interface, text, application, email&#10;&#10;Description automatically generated"/>
             <wp:cNvGraphicFramePr>
               <a:graphicFrameLocks xmlns:a="http://schemas.openxmlformats.org/drawingml/2006/main" noChangeAspect="1"/>
@@ -2164,25 +2319,48 @@
                     <pic:cNvPr id="10" name="Picture 10" descr="Graphical user interface, text, application, email&#10;&#10;Description automatically generated"/>
                     <pic:cNvPicPr/>
                   </pic:nvPicPr>
-                  <pic:blipFill>
+                  <pic:blipFill rotWithShape="1">
                     <a:blip r:embed="rId16"/>
-                    <a:stretch>
-                      <a:fillRect/>
-                    </a:stretch>
+                    <a:srcRect t="37866"/>
+                    <a:stretch/>
                   </pic:blipFill>
-                  <pic:spPr>
+                  <pic:spPr bwMode="auto">
                     <a:xfrm>
                       <a:off x="0" y="0"/>
-                      <a:ext cx="5943600" cy="2913380"/>
+                      <a:ext cx="5943600" cy="1810212"/>
                     </a:xfrm>
                     <a:prstGeom prst="rect">
                       <a:avLst/>
                     </a:prstGeom>
-                    <a:ln>
+                    <a:ln w="9525" cap="flat" cmpd="sng" algn="ctr">
                       <a:solidFill>
-                        <a:schemeClr val="accent1"/>
+                        <a:srgbClr val="4472C4"/>
                       </a:solidFill>
+                      <a:prstDash val="solid"/>
+                      <a:round/>
+                      <a:headEnd type="none" w="med" len="med"/>
+                      <a:tailEnd type="none" w="med" len="med"/>
+                      <a:extLst>
+                        <a:ext uri="{C807C97D-BFC1-408E-A445-0C87EB9F89A2}">
+                          <ask:lineSketchStyleProps xmlns:ask="http://schemas.microsoft.com/office/drawing/2018/sketchyshapes" sd="0">
+                            <a:custGeom>
+                              <a:avLst/>
+                              <a:gdLst/>
+                              <a:ahLst/>
+                              <a:cxnLst/>
+                              <a:rect l="0" t="0" r="0" b="0"/>
+                              <a:pathLst/>
+                            </a:custGeom>
+                            <ask:type/>
+                          </ask:lineSketchStyleProps>
+                        </a:ext>
+                      </a:extLst>
                     </a:ln>
+                    <a:extLst>
+                      <a:ext uri="{53640926-AAD7-44D8-BBD7-CCE9431645EC}">
+                        <a14:shadowObscured xmlns:a14="http://schemas.microsoft.com/office/drawing/2010/main"/>
+                      </a:ext>
+                    </a:extLst>
                   </pic:spPr>
                 </pic:pic>
               </a:graphicData>
@@ -2224,6 +2402,7 @@
           <w:i/>
           <w:iCs/>
         </w:rPr>
+        <w:lastRenderedPageBreak/>
         <w:t>Pass/Fail &amp; Comments</w:t>
       </w:r>
     </w:p>
@@ -2240,7 +2419,87 @@
         <w:t>Pass</w:t>
       </w:r>
       <w:r>
-        <w:t xml:space="preserve"> – official release v1.0 for the sample project was published. </w:t>
+        <w:t>. O</w:t>
+      </w:r>
+      <w:r>
+        <w:t xml:space="preserve">fficial release v1.0 for the sample project was published. </w:t>
+      </w:r>
+    </w:p>
+    <w:p>
+      <w:pPr>
+        <w:tabs>
+          <w:tab w:val="left" w:pos="720"/>
+          <w:tab w:val="center" w:pos="4680"/>
+        </w:tabs>
+        <w:jc w:val="both"/>
+        <w:rPr>
+          <w:b/>
+          <w:bCs/>
+        </w:rPr>
+      </w:pPr>
+      <w:r>
+        <w:rPr>
+          <w:b/>
+          <w:bCs/>
+        </w:rPr>
+        <w:t xml:space="preserve">5. </w:t>
+      </w:r>
+      <w:r>
+        <w:rPr>
+          <w:b/>
+          <w:bCs/>
+        </w:rPr>
+        <w:t>Commit Rollbacks and Debugging Previous Releases</w:t>
+      </w:r>
+    </w:p>
+    <w:p>
+      <w:pPr>
+        <w:jc w:val="both"/>
+        <w:rPr>
+          <w:b/>
+          <w:bCs/>
+          <w:i/>
+          <w:iCs/>
+        </w:rPr>
+      </w:pPr>
+      <w:r>
+        <w:rPr>
+          <w:b/>
+          <w:bCs/>
+          <w:i/>
+          <w:iCs/>
+        </w:rPr>
+        <w:t>Assumptions &amp; Test Data Required</w:t>
+      </w:r>
+    </w:p>
+    <w:p>
+      <w:pPr>
+        <w:jc w:val="both"/>
+      </w:pPr>
+      <w:r>
+        <w:tab/>
+        <w:t xml:space="preserve">The repository in question has been through multiple updates/releases. There is more than one branch (main &amp; master, in this sample case) that is being updated by the different collaborators. </w:t>
+      </w:r>
+      <w:r>
+        <w:t>Th</w:t>
+      </w:r>
+      <w:r>
+        <w:t>is</w:t>
+      </w:r>
+      <w:r>
+        <w:t xml:space="preserve"> prerequisite step</w:t>
+      </w:r>
+      <w:r>
+        <w:t xml:space="preserve"> </w:t>
+      </w:r>
+      <w:r>
+        <w:t>can be seen in Figure 1</w:t>
+      </w:r>
+      <w:r>
+        <w:t>1</w:t>
+      </w:r>
+      <w:r>
+        <w:t xml:space="preserve"> below.</w:t>
       </w:r>
     </w:p>
     <w:p>
@@ -2250,185 +2509,11 @@
           <w:tab w:val="center" w:pos="4680"/>
         </w:tabs>
         <w:jc w:val="left"/>
-        <w:rPr>
-          <w:b/>
-          <w:bCs/>
-        </w:rPr>
-      </w:pPr>
-      <w:r>
-        <w:rPr>
-          <w:b/>
-          <w:bCs/>
-        </w:rPr>
-        <w:t>Commit Rollbacks and Debugging Previous Releases</w:t>
-      </w:r>
-    </w:p>
-    <w:p>
-      <w:pPr>
-        <w:jc w:val="both"/>
-        <w:rPr>
-          <w:b/>
-          <w:bCs/>
-          <w:i/>
-          <w:iCs/>
-        </w:rPr>
-      </w:pPr>
-      <w:r>
-        <w:rPr>
-          <w:b/>
-          <w:bCs/>
-          <w:i/>
-          <w:iCs/>
-        </w:rPr>
-        <w:t>Assumptions &amp; Test Data Required</w:t>
-      </w:r>
-    </w:p>
-    <w:p>
-      <w:pPr>
-        <w:tabs>
-          <w:tab w:val="left" w:pos="720"/>
-          <w:tab w:val="center" w:pos="4680"/>
-        </w:tabs>
-        <w:jc w:val="left"/>
-        <w:rPr>
-          <w:b/>
-          <w:bCs/>
-          <w:i/>
-          <w:iCs/>
-        </w:rPr>
-      </w:pPr>
-      <w:r>
-        <w:rPr>
-          <w:b/>
-          <w:bCs/>
-          <w:i/>
-          <w:iCs/>
-        </w:rPr>
-        <w:t>Steps</w:t>
-      </w:r>
-    </w:p>
-    <w:p>
-      <w:pPr>
-        <w:tabs>
-          <w:tab w:val="left" w:pos="720"/>
-          <w:tab w:val="center" w:pos="4680"/>
-        </w:tabs>
-        <w:jc w:val="left"/>
-        <w:rPr>
-          <w:b/>
-          <w:bCs/>
-          <w:i/>
-          <w:iCs/>
-        </w:rPr>
-      </w:pPr>
-      <w:r>
-        <w:rPr>
-          <w:b/>
-          <w:bCs/>
-          <w:i/>
-          <w:iCs/>
-        </w:rPr>
-        <w:t>Expected vs Actual Results</w:t>
-      </w:r>
-    </w:p>
-    <w:p>
-      <w:pPr>
-        <w:tabs>
-          <w:tab w:val="left" w:pos="720"/>
-          <w:tab w:val="center" w:pos="4680"/>
-        </w:tabs>
-        <w:jc w:val="left"/>
-      </w:pPr>
-      <w:r>
-        <w:rPr>
-          <w:b/>
-          <w:bCs/>
-          <w:i/>
-          <w:iCs/>
-        </w:rPr>
-        <w:lastRenderedPageBreak/>
-        <w:t>Pass/Fail &amp; Comments</w:t>
-      </w:r>
-    </w:p>
-    <w:p>
-      <w:pPr>
-        <w:tabs>
-          <w:tab w:val="left" w:pos="720"/>
-          <w:tab w:val="center" w:pos="4680"/>
-        </w:tabs>
-        <w:jc w:val="left"/>
       </w:pPr>
       <w:r>
         <w:rPr>
           <w:noProof/>
         </w:rPr>
-        <w:drawing>
-          <wp:inline distT="0" distB="0" distL="0" distR="0" wp14:anchorId="172FBA95" wp14:editId="6B6EE2EF">
-            <wp:extent cx="5943600" cy="4729480"/>
-            <wp:effectExtent l="19050" t="19050" r="19050" b="13970"/>
-            <wp:docPr id="11" name="Picture 11" descr="Text&#10;&#10;Description automatically generated"/>
-            <wp:cNvGraphicFramePr>
-              <a:graphicFrameLocks xmlns:a="http://schemas.openxmlformats.org/drawingml/2006/main" noChangeAspect="1"/>
-            </wp:cNvGraphicFramePr>
-            <a:graphic xmlns:a="http://schemas.openxmlformats.org/drawingml/2006/main">
-              <a:graphicData uri="http://schemas.openxmlformats.org/drawingml/2006/picture">
-                <pic:pic xmlns:pic="http://schemas.openxmlformats.org/drawingml/2006/picture">
-                  <pic:nvPicPr>
-                    <pic:cNvPr id="11" name="Picture 11" descr="Text&#10;&#10;Description automatically generated"/>
-                    <pic:cNvPicPr/>
-                  </pic:nvPicPr>
-                  <pic:blipFill>
-                    <a:blip r:embed="rId17"/>
-                    <a:stretch>
-                      <a:fillRect/>
-                    </a:stretch>
-                  </pic:blipFill>
-                  <pic:spPr>
-                    <a:xfrm>
-                      <a:off x="0" y="0"/>
-                      <a:ext cx="5943600" cy="4729480"/>
-                    </a:xfrm>
-                    <a:prstGeom prst="rect">
-                      <a:avLst/>
-                    </a:prstGeom>
-                    <a:ln>
-                      <a:solidFill>
-                        <a:schemeClr val="accent1"/>
-                      </a:solidFill>
-                    </a:ln>
-                  </pic:spPr>
-                </pic:pic>
-              </a:graphicData>
-            </a:graphic>
-          </wp:inline>
-        </w:drawing>
-      </w:r>
-    </w:p>
-    <w:p>
-      <w:pPr>
-        <w:tabs>
-          <w:tab w:val="left" w:pos="720"/>
-          <w:tab w:val="center" w:pos="4680"/>
-        </w:tabs>
-        <w:jc w:val="left"/>
-      </w:pPr>
-      <w:r>
-        <w:t>Figure 10. Git log command</w:t>
-      </w:r>
-    </w:p>
-    <w:p>
-      <w:pPr>
-        <w:tabs>
-          <w:tab w:val="left" w:pos="720"/>
-          <w:tab w:val="center" w:pos="4680"/>
-        </w:tabs>
-        <w:jc w:val="left"/>
-      </w:pPr>
-      <w:r>
-        <w:rPr>
-          <w:noProof/>
-        </w:rPr>
-        <w:lastRenderedPageBreak/>
         <w:drawing>
           <wp:inline distT="0" distB="0" distL="0" distR="0" wp14:anchorId="5552FE23" wp14:editId="05BB61B4">
             <wp:extent cx="5943600" cy="2910205"/>
@@ -2445,7 +2530,7 @@
                     <pic:cNvPicPr/>
                   </pic:nvPicPr>
                   <pic:blipFill>
-                    <a:blip r:embed="rId18"/>
+                    <a:blip r:embed="rId17"/>
                     <a:stretch>
                       <a:fillRect/>
                     </a:stretch>
@@ -2490,15 +2575,148 @@
           <w:tab w:val="center" w:pos="4680"/>
         </w:tabs>
         <w:jc w:val="left"/>
+        <w:rPr>
+          <w:b/>
+          <w:bCs/>
+          <w:i/>
+          <w:iCs/>
+        </w:rPr>
+      </w:pPr>
+      <w:r>
+        <w:rPr>
+          <w:b/>
+          <w:bCs/>
+          <w:i/>
+          <w:iCs/>
+        </w:rPr>
+        <w:t>Steps</w:t>
+      </w:r>
+    </w:p>
+    <w:p>
+      <w:pPr>
+        <w:tabs>
+          <w:tab w:val="left" w:pos="720"/>
+          <w:tab w:val="center" w:pos="4680"/>
+        </w:tabs>
+        <w:jc w:val="left"/>
+      </w:pPr>
+      <w:r>
+        <w:rPr>
+          <w:b/>
+          <w:bCs/>
+          <w:i/>
+          <w:iCs/>
+        </w:rPr>
+        <w:tab/>
+      </w:r>
+      <w:r>
+        <w:t xml:space="preserve">1. Use the command prompt to checkout Head~1 </w:t>
+      </w:r>
+    </w:p>
+    <w:p>
+      <w:pPr>
+        <w:tabs>
+          <w:tab w:val="left" w:pos="720"/>
+          <w:tab w:val="center" w:pos="4680"/>
+        </w:tabs>
+        <w:jc w:val="left"/>
+      </w:pPr>
+      <w:r>
+        <w:tab/>
+        <w:t>2. Create a master branch to save the rolled back repository’s updates</w:t>
+      </w:r>
+    </w:p>
+    <w:p>
+      <w:pPr>
+        <w:tabs>
+          <w:tab w:val="left" w:pos="720"/>
+          <w:tab w:val="center" w:pos="4680"/>
+        </w:tabs>
+        <w:jc w:val="left"/>
+      </w:pPr>
+      <w:r>
+        <w:tab/>
+        <w:t>3. Update information/documents within the master branch repository</w:t>
+      </w:r>
+    </w:p>
+    <w:p>
+      <w:pPr>
+        <w:tabs>
+          <w:tab w:val="left" w:pos="720"/>
+          <w:tab w:val="center" w:pos="4680"/>
+        </w:tabs>
+        <w:jc w:val="left"/>
+      </w:pPr>
+      <w:r>
+        <w:tab/>
+        <w:t xml:space="preserve">4. Commit updates to the master branch &amp; check </w:t>
+      </w:r>
+      <w:r>
+        <w:t xml:space="preserve">Github browser </w:t>
+      </w:r>
+      <w:r>
+        <w:t xml:space="preserve">for accuracy </w:t>
+      </w:r>
+    </w:p>
+    <w:p>
+      <w:pPr>
+        <w:tabs>
+          <w:tab w:val="left" w:pos="720"/>
+          <w:tab w:val="center" w:pos="4680"/>
+        </w:tabs>
+        <w:jc w:val="left"/>
+        <w:rPr>
+          <w:b/>
+          <w:bCs/>
+          <w:i/>
+          <w:iCs/>
+        </w:rPr>
+      </w:pPr>
+      <w:r>
+        <w:rPr>
+          <w:b/>
+          <w:bCs/>
+          <w:i/>
+          <w:iCs/>
+        </w:rPr>
+        <w:t>Expected vs Actual Results</w:t>
+      </w:r>
+    </w:p>
+    <w:p>
+      <w:pPr>
+        <w:tabs>
+          <w:tab w:val="left" w:pos="720"/>
+          <w:tab w:val="center" w:pos="4680"/>
+        </w:tabs>
+        <w:jc w:val="left"/>
+      </w:pPr>
+      <w:r>
+        <w:tab/>
+      </w:r>
+      <w:r>
+        <w:t xml:space="preserve">These steps should demonstrate the ability to work on a rolled back version of a repository and commit the changes without effecting the most current main branch’s repository. </w:t>
+      </w:r>
+      <w:r>
+        <w:lastRenderedPageBreak/>
+        <w:t xml:space="preserve">Afterwards, either collaborator should be able to review and merge the changes into the main branch if desired. The actual results of this test case matched the expected results and are recorded via screenshots in the figures below. </w:t>
+      </w:r>
+    </w:p>
+    <w:p>
+      <w:pPr>
+        <w:tabs>
+          <w:tab w:val="left" w:pos="720"/>
+          <w:tab w:val="center" w:pos="4680"/>
+        </w:tabs>
+        <w:jc w:val="left"/>
       </w:pPr>
       <w:r>
         <w:rPr>
           <w:noProof/>
         </w:rPr>
         <w:drawing>
-          <wp:inline distT="0" distB="0" distL="0" distR="0" wp14:anchorId="74E43A0B" wp14:editId="4323AFDC">
-            <wp:extent cx="5943600" cy="2911475"/>
-            <wp:effectExtent l="19050" t="19050" r="19050" b="22225"/>
+          <wp:inline distT="0" distB="0" distL="0" distR="0" wp14:anchorId="74E43A0B" wp14:editId="78ED123D">
+            <wp:extent cx="5943600" cy="2667000"/>
+            <wp:effectExtent l="19050" t="19050" r="19050" b="19050"/>
             <wp:docPr id="13" name="Picture 13" descr="Text&#10;&#10;Description automatically generated"/>
             <wp:cNvGraphicFramePr>
               <a:graphicFrameLocks xmlns:a="http://schemas.openxmlformats.org/drawingml/2006/main" noChangeAspect="1"/>
@@ -2510,25 +2728,48 @@
                     <pic:cNvPr id="13" name="Picture 13" descr="Text&#10;&#10;Description automatically generated"/>
                     <pic:cNvPicPr/>
                   </pic:nvPicPr>
-                  <pic:blipFill>
-                    <a:blip r:embed="rId19"/>
-                    <a:stretch>
-                      <a:fillRect/>
-                    </a:stretch>
+                  <pic:blipFill rotWithShape="1">
+                    <a:blip r:embed="rId18"/>
+                    <a:srcRect b="8397"/>
+                    <a:stretch/>
                   </pic:blipFill>
-                  <pic:spPr>
+                  <pic:spPr bwMode="auto">
                     <a:xfrm>
                       <a:off x="0" y="0"/>
-                      <a:ext cx="5943600" cy="2911475"/>
+                      <a:ext cx="5943600" cy="2667000"/>
                     </a:xfrm>
                     <a:prstGeom prst="rect">
                       <a:avLst/>
                     </a:prstGeom>
-                    <a:ln>
+                    <a:ln w="9525" cap="flat" cmpd="sng" algn="ctr">
                       <a:solidFill>
-                        <a:schemeClr val="accent1"/>
+                        <a:srgbClr val="4472C4"/>
                       </a:solidFill>
+                      <a:prstDash val="solid"/>
+                      <a:round/>
+                      <a:headEnd type="none" w="med" len="med"/>
+                      <a:tailEnd type="none" w="med" len="med"/>
+                      <a:extLst>
+                        <a:ext uri="{C807C97D-BFC1-408E-A445-0C87EB9F89A2}">
+                          <ask:lineSketchStyleProps xmlns:ask="http://schemas.microsoft.com/office/drawing/2018/sketchyshapes" sd="0">
+                            <a:custGeom>
+                              <a:avLst/>
+                              <a:gdLst/>
+                              <a:ahLst/>
+                              <a:cxnLst/>
+                              <a:rect l="0" t="0" r="0" b="0"/>
+                              <a:pathLst/>
+                            </a:custGeom>
+                            <ask:type/>
+                          </ask:lineSketchStyleProps>
+                        </a:ext>
+                      </a:extLst>
                     </a:ln>
+                    <a:extLst>
+                      <a:ext uri="{53640926-AAD7-44D8-BBD7-CCE9431645EC}">
+                        <a14:shadowObscured xmlns:a14="http://schemas.microsoft.com/office/drawing/2010/main"/>
+                      </a:ext>
+                    </a:extLst>
                   </pic:spPr>
                 </pic:pic>
               </a:graphicData>
@@ -2555,13 +2796,12 @@
           <w:tab w:val="left" w:pos="720"/>
           <w:tab w:val="center" w:pos="4680"/>
         </w:tabs>
-        <w:jc w:val="left"/>
+        <w:jc w:val="both"/>
       </w:pPr>
       <w:r>
         <w:rPr>
           <w:noProof/>
         </w:rPr>
-        <w:lastRenderedPageBreak/>
         <w:drawing>
           <wp:inline distT="0" distB="0" distL="0" distR="0" wp14:anchorId="343BCCD9" wp14:editId="31BF7B36">
             <wp:extent cx="5943600" cy="2816860"/>
@@ -2578,7 +2818,7 @@
                     <pic:cNvPicPr/>
                   </pic:nvPicPr>
                   <pic:blipFill>
-                    <a:blip r:embed="rId20"/>
+                    <a:blip r:embed="rId19"/>
                     <a:stretch>
                       <a:fillRect/>
                     </a:stretch>
@@ -2610,7 +2850,7 @@
           <w:tab w:val="left" w:pos="720"/>
           <w:tab w:val="center" w:pos="4680"/>
         </w:tabs>
-        <w:jc w:val="left"/>
+        <w:jc w:val="both"/>
       </w:pPr>
       <w:r>
         <w:t xml:space="preserve">Figure 13. </w:t>
@@ -2625,12 +2865,13 @@
           <w:tab w:val="left" w:pos="720"/>
           <w:tab w:val="center" w:pos="4680"/>
         </w:tabs>
-        <w:jc w:val="left"/>
+        <w:jc w:val="both"/>
       </w:pPr>
       <w:r>
         <w:rPr>
           <w:noProof/>
         </w:rPr>
+        <w:lastRenderedPageBreak/>
         <w:drawing>
           <wp:inline distT="0" distB="0" distL="0" distR="0" wp14:anchorId="4264969D" wp14:editId="35D5BE4A">
             <wp:extent cx="5943600" cy="2334260"/>
@@ -2647,7 +2888,7 @@
                     <pic:cNvPicPr/>
                   </pic:nvPicPr>
                   <pic:blipFill>
-                    <a:blip r:embed="rId21"/>
+                    <a:blip r:embed="rId20"/>
                     <a:stretch>
                       <a:fillRect/>
                     </a:stretch>
@@ -2679,31 +2920,88 @@
           <w:tab w:val="left" w:pos="720"/>
           <w:tab w:val="center" w:pos="4680"/>
         </w:tabs>
-        <w:jc w:val="left"/>
-      </w:pPr>
-      <w:r>
-        <w:t>Figure 14. Main branch shows commit in submission-02 folder that was removed (rolled back) during the creation of the master branch.</w:t>
-      </w:r>
-    </w:p>
-    <w:p>
-      <w:pPr>
-        <w:tabs>
-          <w:tab w:val="left" w:pos="720"/>
-          <w:tab w:val="center" w:pos="4680"/>
-        </w:tabs>
-        <w:jc w:val="left"/>
+        <w:jc w:val="both"/>
+      </w:pPr>
+      <w:r>
+        <w:t>Figure 14. Main branch shows commit in submission-02 folder that was removed (rolled back) during the creation of the master branch</w:t>
+      </w:r>
+      <w:r>
+        <w:t xml:space="preserve"> shown in Figure 13. </w:t>
+      </w:r>
+    </w:p>
+    <w:p>
+      <w:pPr>
+        <w:tabs>
+          <w:tab w:val="left" w:pos="720"/>
+          <w:tab w:val="center" w:pos="4680"/>
+        </w:tabs>
+        <w:jc w:val="both"/>
       </w:pPr>
       <w:r>
         <w:t xml:space="preserve"> </w:t>
       </w:r>
-    </w:p>
-    <w:p>
-      <w:pPr>
-        <w:tabs>
-          <w:tab w:val="left" w:pos="720"/>
-          <w:tab w:val="center" w:pos="4680"/>
-        </w:tabs>
-      </w:pPr>
+      <w:r>
+        <w:rPr>
+          <w:b/>
+          <w:bCs/>
+          <w:i/>
+          <w:iCs/>
+        </w:rPr>
+        <w:t>Pass/Fail &amp; Comments</w:t>
+      </w:r>
+    </w:p>
+    <w:p>
+      <w:pPr>
+        <w:tabs>
+          <w:tab w:val="left" w:pos="720"/>
+          <w:tab w:val="center" w:pos="4680"/>
+        </w:tabs>
+        <w:jc w:val="both"/>
+      </w:pPr>
+      <w:r>
+        <w:tab/>
+        <w:t xml:space="preserve">Pass. This test case successfully demonstrated the ability for users to work on any current or previous version of their repositories and store the updates as separate branches as needed to better track changes/versions of software releases. Although this test case does not explicitly demonstrate the debugging of a “previous release”, the steps would be similar enough that the two cases have been combined here. </w:t>
+      </w:r>
+    </w:p>
+    <w:p>
+      <w:pPr>
+        <w:tabs>
+          <w:tab w:val="left" w:pos="720"/>
+          <w:tab w:val="center" w:pos="4680"/>
+        </w:tabs>
+        <w:rPr>
+          <w:b/>
+          <w:bCs/>
+        </w:rPr>
+      </w:pPr>
+      <w:r>
+        <w:rPr>
+          <w:b/>
+          <w:bCs/>
+        </w:rPr>
+        <w:t>Conclusion</w:t>
+      </w:r>
+    </w:p>
+    <w:p>
+      <w:pPr>
+        <w:tabs>
+          <w:tab w:val="left" w:pos="720"/>
+          <w:tab w:val="center" w:pos="4680"/>
+        </w:tabs>
+        <w:jc w:val="both"/>
+      </w:pPr>
+      <w:r>
+        <w:tab/>
+      </w:r>
+      <w:r>
+        <w:t xml:space="preserve">This document demonstrates basic functions of Github as a CMS as promised – however, it was not until the final step of this process that the author realized code check-in and check-out can be differentiated (or, at least, has its own set of CL terms) from simply pushing and pulling a repository. Additionally, we learned during this process that one must be accessing their Github repository from this own personal user accounts if they want to easily ensure that </w:t>
+      </w:r>
+      <w:r>
+        <w:t xml:space="preserve">the updates they push, accurately reflect their account as the contributor. The test cases above can also be found in a charted/outlined version of this document as well, created in Excel. </w:t>
+      </w:r>
+      <w:r>
+        <w:t xml:space="preserve">No actual code was tested/edited during the creation of this document, all test cases simply involved updating various documents within the repository. </w:t>
+      </w:r>
       <w:r>
         <w:br w:type="page"/>
       </w:r>
@@ -2714,8 +3012,16 @@
           <w:tab w:val="left" w:pos="720"/>
           <w:tab w:val="center" w:pos="4680"/>
         </w:tabs>
-      </w:pPr>
-      <w:r>
+        <w:rPr>
+          <w:b/>
+          <w:bCs/>
+        </w:rPr>
+      </w:pPr>
+      <w:r>
+        <w:rPr>
+          <w:b/>
+          <w:bCs/>
+        </w:rPr>
         <w:lastRenderedPageBreak/>
         <w:t>References</w:t>
       </w:r>
@@ -2726,77 +3032,122 @@
           <w:tab w:val="left" w:pos="720"/>
           <w:tab w:val="center" w:pos="4680"/>
         </w:tabs>
-        <w:jc w:val="both"/>
-      </w:pPr>
-      <w:hyperlink r:id="rId22" w:history="1">
-        <w:r>
-          <w:rPr>
-            <w:rStyle w:val="Hyperlink"/>
-          </w:rPr>
-          <w:t>https://docs.github.com/en/desktop/contributing-and-collaborating-using-github-desktop/managing-commits/reverting-a-commit</w:t>
-        </w:r>
-      </w:hyperlink>
-    </w:p>
-    <w:p>
-      <w:pPr>
-        <w:tabs>
-          <w:tab w:val="left" w:pos="720"/>
-          <w:tab w:val="center" w:pos="4680"/>
-        </w:tabs>
-        <w:jc w:val="both"/>
-      </w:pPr>
-    </w:p>
-    <w:p>
-      <w:pPr>
-        <w:tabs>
-          <w:tab w:val="left" w:pos="720"/>
-          <w:tab w:val="center" w:pos="4680"/>
-        </w:tabs>
-        <w:jc w:val="both"/>
-      </w:pPr>
-      <w:hyperlink r:id="rId23" w:history="1">
-        <w:r>
-          <w:rPr>
-            <w:rStyle w:val="Hyperlink"/>
-          </w:rPr>
-          <w:t>https://docs.github.com/en/github/administering-a-repository/releasing-projects-on-github</w:t>
-        </w:r>
-      </w:hyperlink>
-    </w:p>
-    <w:p>
-      <w:pPr>
-        <w:tabs>
-          <w:tab w:val="left" w:pos="720"/>
-          <w:tab w:val="center" w:pos="4680"/>
-        </w:tabs>
-        <w:jc w:val="both"/>
-      </w:pPr>
-    </w:p>
-    <w:p>
-      <w:pPr>
-        <w:tabs>
-          <w:tab w:val="left" w:pos="720"/>
-          <w:tab w:val="center" w:pos="4680"/>
-        </w:tabs>
-        <w:jc w:val="both"/>
-      </w:pPr>
-      <w:hyperlink r:id="rId24" w:history="1">
-        <w:r>
-          <w:rPr>
-            <w:rStyle w:val="Hyperlink"/>
-          </w:rPr>
-          <w:t>https://thenewstack.io/getting-legit-with-git-and-github-rolling-back-changes-with-revert-and-reset/</w:t>
-        </w:r>
-      </w:hyperlink>
-    </w:p>
-    <w:p>
-      <w:pPr>
-        <w:tabs>
-          <w:tab w:val="left" w:pos="720"/>
-          <w:tab w:val="center" w:pos="4680"/>
-        </w:tabs>
-        <w:jc w:val="both"/>
-      </w:pPr>
+        <w:ind w:left="720" w:hanging="720"/>
+        <w:jc w:val="both"/>
+      </w:pPr>
+      <w:proofErr w:type="spellStart"/>
+      <w:r>
+        <w:t>Gienow</w:t>
+      </w:r>
+      <w:proofErr w:type="spellEnd"/>
+      <w:r>
+        <w:t>, M. (2019, May 31).</w:t>
+      </w:r>
+      <w:r>
+        <w:rPr>
+          <w:i/>
+          <w:iCs/>
+        </w:rPr>
+        <w:t xml:space="preserve"> Getting legit with git and </w:t>
+      </w:r>
+      <w:proofErr w:type="spellStart"/>
+      <w:r>
+        <w:rPr>
+          <w:i/>
+          <w:iCs/>
+        </w:rPr>
+        <w:t>github</w:t>
+      </w:r>
+      <w:proofErr w:type="spellEnd"/>
+      <w:r>
+        <w:rPr>
+          <w:i/>
+          <w:iCs/>
+        </w:rPr>
+        <w:t xml:space="preserve">: Rolling back changes with revert and </w:t>
+      </w:r>
+      <w:proofErr w:type="gramStart"/>
+      <w:r>
+        <w:rPr>
+          <w:i/>
+          <w:iCs/>
+        </w:rPr>
+        <w:t>Reset</w:t>
+      </w:r>
+      <w:proofErr w:type="gramEnd"/>
+      <w:r>
+        <w:rPr>
+          <w:i/>
+          <w:iCs/>
+        </w:rPr>
+        <w:t xml:space="preserve">. </w:t>
+      </w:r>
+      <w:r>
+        <w:t xml:space="preserve">The New Stack. https://thenewstack.io/getting-legit-with-git-and-github-rolling-back-changes-with-revert-and-reset/. </w:t>
+      </w:r>
+    </w:p>
+    <w:p>
+      <w:pPr>
+        <w:tabs>
+          <w:tab w:val="left" w:pos="720"/>
+          <w:tab w:val="center" w:pos="4680"/>
+        </w:tabs>
+        <w:ind w:left="720" w:hanging="720"/>
+        <w:jc w:val="both"/>
+      </w:pPr>
+      <w:r>
+        <w:rPr>
+          <w:i/>
+          <w:iCs/>
+        </w:rPr>
+        <w:t xml:space="preserve">Releasing projects on </w:t>
+      </w:r>
+      <w:proofErr w:type="spellStart"/>
+      <w:r>
+        <w:rPr>
+          <w:i/>
+          <w:iCs/>
+        </w:rPr>
+        <w:t>github</w:t>
+      </w:r>
+      <w:proofErr w:type="spellEnd"/>
+      <w:r>
+        <w:t>. GitHub Docs. (n.d.). https://docs.github.com/en/github/</w:t>
+      </w:r>
+      <w:r>
+        <w:t xml:space="preserve"> </w:t>
+      </w:r>
+      <w:r>
+        <w:t>administering-a-repository/releasing-projects-on-</w:t>
+      </w:r>
+      <w:proofErr w:type="spellStart"/>
+      <w:r>
+        <w:t>github</w:t>
+      </w:r>
+      <w:proofErr w:type="spellEnd"/>
+      <w:r>
+        <w:t xml:space="preserve">. </w:t>
+      </w:r>
+    </w:p>
+    <w:p>
+      <w:pPr>
+        <w:tabs>
+          <w:tab w:val="left" w:pos="720"/>
+          <w:tab w:val="center" w:pos="4680"/>
+        </w:tabs>
+        <w:ind w:left="720" w:hanging="720"/>
+        <w:jc w:val="both"/>
+      </w:pPr>
+      <w:r>
+        <w:rPr>
+          <w:i/>
+          <w:iCs/>
+        </w:rPr>
+        <w:t>Reverting a commit.</w:t>
+      </w:r>
+      <w:r>
+        <w:t xml:space="preserve"> GitHub Docs. (n.d.). https://docs.github.com/en/desktop/contributing-and-collaborating-using-github-desktop/managing-commits/reverting-a-commit.</w:t>
+      </w:r>
     </w:p>
     <w:p>
       <w:pPr>
@@ -2850,12 +3201,12 @@
       </w:r>
     </w:p>
     <w:sectPr>
-      <w:headerReference w:type="even" r:id="rId25"/>
-      <w:headerReference w:type="default" r:id="rId26"/>
-      <w:footerReference w:type="even" r:id="rId27"/>
-      <w:footerReference w:type="default" r:id="rId28"/>
-      <w:headerReference w:type="first" r:id="rId29"/>
-      <w:footerReference w:type="first" r:id="rId30"/>
+      <w:headerReference w:type="even" r:id="rId21"/>
+      <w:headerReference w:type="default" r:id="rId22"/>
+      <w:footerReference w:type="even" r:id="rId23"/>
+      <w:footerReference w:type="default" r:id="rId24"/>
+      <w:headerReference w:type="first" r:id="rId25"/>
+      <w:footerReference w:type="first" r:id="rId26"/>
       <w:pgSz w:w="12240" w:h="15840" w:code="1"/>
       <w:pgMar w:top="1440" w:right="1440" w:bottom="1440" w:left="1440" w:header="720" w:footer="720" w:gutter="0"/>
       <w:cols w:space="720"/>
@@ -3852,7 +4203,6 @@
   <w:style w:type="character" w:default="1" w:styleId="DefaultParagraphFont">
     <w:name w:val="Default Paragraph Font"/>
     <w:uiPriority w:val="1"/>
-    <w:semiHidden/>
     <w:unhideWhenUsed/>
   </w:style>
   <w:style w:type="table" w:default="1" w:styleId="TableNormal">

</xml_diff>